<commit_message>
ADD: Export hw1 report as pdf and add github link inside report.
</commit_message>
<xml_diff>
--- a/Homeworks/homework-1/Uyarlamalı Kontrol Kom511 Ödev 1 Mustafa Oğuz Yunus.docx
+++ b/Homeworks/homework-1/Uyarlamalı Kontrol Kom511 Ödev 1 Mustafa Oğuz Yunus.docx
@@ -132,9 +132,8 @@
           <w:szCs w:val="36"/>
           <w:lang w:val="tr-TR"/>
         </w:rPr>
-        <w:t xml:space="preserve">KOM </w:t>
-      </w:r>
-      <w:proofErr w:type="gramStart"/>
+        <w:t>KOM 511</w:t>
+      </w:r>
       <w:r>
         <w:rPr>
           <w:rFonts w:ascii="Times New Roman" w:hAnsi="Times New Roman" w:cs="Times New Roman"/>
@@ -143,7 +142,7 @@
           <w:szCs w:val="36"/>
           <w:lang w:val="tr-TR"/>
         </w:rPr>
-        <w:t>511</w:t>
+        <w:t xml:space="preserve"> - </w:t>
       </w:r>
       <w:r>
         <w:rPr>
@@ -153,10 +152,12 @@
           <w:szCs w:val="36"/>
           <w:lang w:val="tr-TR"/>
         </w:rPr>
-        <w:t xml:space="preserve"> -</w:t>
-      </w:r>
-      <w:proofErr w:type="gramEnd"/>
-      <w:r>
+        <w:t>Uyarlamalı Kontrol Sistemleri</w:t>
+      </w:r>
+    </w:p>
+    <w:p>
+      <w:pPr>
+        <w:jc w:val="center"/>
         <w:rPr>
           <w:rFonts w:ascii="Times New Roman" w:hAnsi="Times New Roman" w:cs="Times New Roman"/>
           <w:b/>
@@ -164,8 +165,7 @@
           <w:szCs w:val="36"/>
           <w:lang w:val="tr-TR"/>
         </w:rPr>
-        <w:t xml:space="preserve"> </w:t>
-      </w:r>
+      </w:pPr>
       <w:r>
         <w:rPr>
           <w:rFonts w:ascii="Times New Roman" w:hAnsi="Times New Roman" w:cs="Times New Roman"/>
@@ -174,12 +174,9 @@
           <w:szCs w:val="36"/>
           <w:lang w:val="tr-TR"/>
         </w:rPr>
-        <w:t>Uyarlamalı Kontrol Sistemleri</w:t>
-      </w:r>
-    </w:p>
-    <w:p>
-      <w:pPr>
-        <w:jc w:val="center"/>
+        <w:t>20</w:t>
+      </w:r>
+      <w:r>
         <w:rPr>
           <w:rFonts w:ascii="Times New Roman" w:hAnsi="Times New Roman" w:cs="Times New Roman"/>
           <w:b/>
@@ -187,7 +184,8 @@
           <w:szCs w:val="36"/>
           <w:lang w:val="tr-TR"/>
         </w:rPr>
-      </w:pPr>
+        <w:t>2</w:t>
+      </w:r>
       <w:r>
         <w:rPr>
           <w:rFonts w:ascii="Times New Roman" w:hAnsi="Times New Roman" w:cs="Times New Roman"/>
@@ -196,7 +194,7 @@
           <w:szCs w:val="36"/>
           <w:lang w:val="tr-TR"/>
         </w:rPr>
-        <w:t>20</w:t>
+        <w:t>4</w:t>
       </w:r>
       <w:r>
         <w:rPr>
@@ -206,7 +204,7 @@
           <w:szCs w:val="36"/>
           <w:lang w:val="tr-TR"/>
         </w:rPr>
-        <w:t>2</w:t>
+        <w:t>-20</w:t>
       </w:r>
       <w:r>
         <w:rPr>
@@ -216,7 +214,7 @@
           <w:szCs w:val="36"/>
           <w:lang w:val="tr-TR"/>
         </w:rPr>
-        <w:t>4</w:t>
+        <w:t>2</w:t>
       </w:r>
       <w:r>
         <w:rPr>
@@ -226,7 +224,7 @@
           <w:szCs w:val="36"/>
           <w:lang w:val="tr-TR"/>
         </w:rPr>
-        <w:t>-20</w:t>
+        <w:t>5</w:t>
       </w:r>
       <w:r>
         <w:rPr>
@@ -236,7 +234,7 @@
           <w:szCs w:val="36"/>
           <w:lang w:val="tr-TR"/>
         </w:rPr>
-        <w:t>2</w:t>
+        <w:t xml:space="preserve"> </w:t>
       </w:r>
       <w:r>
         <w:rPr>
@@ -246,9 +244,12 @@
           <w:szCs w:val="36"/>
           <w:lang w:val="tr-TR"/>
         </w:rPr>
-        <w:t>5</w:t>
-      </w:r>
-      <w:r>
+        <w:t>BAHAR</w:t>
+      </w:r>
+    </w:p>
+    <w:p>
+      <w:pPr>
+        <w:jc w:val="center"/>
         <w:rPr>
           <w:rFonts w:ascii="Times New Roman" w:hAnsi="Times New Roman" w:cs="Times New Roman"/>
           <w:b/>
@@ -256,9 +257,11 @@
           <w:szCs w:val="36"/>
           <w:lang w:val="tr-TR"/>
         </w:rPr>
-        <w:t xml:space="preserve"> </w:t>
-      </w:r>
-      <w:r>
+      </w:pPr>
+    </w:p>
+    <w:p>
+      <w:pPr>
+        <w:jc w:val="center"/>
         <w:rPr>
           <w:rFonts w:ascii="Times New Roman" w:hAnsi="Times New Roman" w:cs="Times New Roman"/>
           <w:b/>
@@ -266,12 +269,8 @@
           <w:szCs w:val="36"/>
           <w:lang w:val="tr-TR"/>
         </w:rPr>
-        <w:t>BAHAR</w:t>
-      </w:r>
-    </w:p>
-    <w:p>
-      <w:pPr>
-        <w:jc w:val="center"/>
+      </w:pPr>
+      <w:r>
         <w:rPr>
           <w:rFonts w:ascii="Times New Roman" w:hAnsi="Times New Roman" w:cs="Times New Roman"/>
           <w:b/>
@@ -279,11 +278,9 @@
           <w:szCs w:val="36"/>
           <w:lang w:val="tr-TR"/>
         </w:rPr>
-      </w:pPr>
-    </w:p>
-    <w:p>
-      <w:pPr>
-        <w:jc w:val="center"/>
+        <w:t>ÖDEV</w:t>
+      </w:r>
+      <w:r>
         <w:rPr>
           <w:rFonts w:ascii="Times New Roman" w:hAnsi="Times New Roman" w:cs="Times New Roman"/>
           <w:b/>
@@ -291,8 +288,8 @@
           <w:szCs w:val="36"/>
           <w:lang w:val="tr-TR"/>
         </w:rPr>
-      </w:pPr>
-      <w:proofErr w:type="gramStart"/>
+        <w:t xml:space="preserve"> </w:t>
+      </w:r>
       <w:r>
         <w:rPr>
           <w:rFonts w:ascii="Times New Roman" w:hAnsi="Times New Roman" w:cs="Times New Roman"/>
@@ -301,7 +298,7 @@
           <w:szCs w:val="36"/>
           <w:lang w:val="tr-TR"/>
         </w:rPr>
-        <w:t>ÖDEV</w:t>
+        <w:t>–</w:t>
       </w:r>
       <w:r>
         <w:rPr>
@@ -311,9 +308,8 @@
           <w:szCs w:val="36"/>
           <w:lang w:val="tr-TR"/>
         </w:rPr>
-        <w:t xml:space="preserve"> -</w:t>
-      </w:r>
-      <w:proofErr w:type="gramEnd"/>
+        <w:t xml:space="preserve"> </w:t>
+      </w:r>
       <w:r>
         <w:rPr>
           <w:rFonts w:ascii="Times New Roman" w:hAnsi="Times New Roman" w:cs="Times New Roman"/>
@@ -322,18 +318,35 @@
           <w:szCs w:val="36"/>
           <w:lang w:val="tr-TR"/>
         </w:rPr>
-        <w:t xml:space="preserve"> </w:t>
-      </w:r>
-      <w:r>
+        <w:t>1</w:t>
+      </w:r>
+    </w:p>
+    <w:p>
+      <w:pPr>
+        <w:jc w:val="center"/>
         <w:rPr>
           <w:rFonts w:ascii="Times New Roman" w:hAnsi="Times New Roman" w:cs="Times New Roman"/>
           <w:b/>
+          <w:color w:val="000000" w:themeColor="text1"/>
           <w:sz w:val="36"/>
           <w:szCs w:val="36"/>
           <w:lang w:val="tr-TR"/>
         </w:rPr>
-        <w:t>1</w:t>
-      </w:r>
+      </w:pPr>
+      <w:hyperlink r:id="rId7" w:history="1">
+        <w:r>
+          <w:rPr>
+            <w:rStyle w:val="Hyperlink"/>
+            <w:rFonts w:ascii="Times New Roman" w:hAnsi="Times New Roman" w:cs="Times New Roman"/>
+            <w:b/>
+            <w:color w:val="000000" w:themeColor="text1"/>
+            <w:sz w:val="36"/>
+            <w:szCs w:val="36"/>
+            <w:lang w:val="tr-TR"/>
+          </w:rPr>
+          <w:t>GitHub Repository Link</w:t>
+        </w:r>
+      </w:hyperlink>
     </w:p>
     <w:p>
       <w:pPr>
@@ -580,7 +593,6 @@
         </w:rPr>
         <w:t xml:space="preserve">Ahmet </w:t>
       </w:r>
-      <w:proofErr w:type="spellStart"/>
       <w:r>
         <w:rPr>
           <w:rFonts w:ascii="Times New Roman" w:hAnsi="Times New Roman" w:cs="Times New Roman"/>
@@ -590,7 +602,6 @@
         </w:rPr>
         <w:t>Akdal</w:t>
       </w:r>
-      <w:proofErr w:type="spellEnd"/>
       <w:r>
         <w:rPr>
           <w:rFonts w:ascii="Times New Roman" w:hAnsi="Times New Roman" w:cs="Times New Roman"/>
@@ -676,7 +687,6 @@
           <w:szCs w:val="28"/>
           <w:lang w:val="tr-TR"/>
         </w:rPr>
-        <w:lastRenderedPageBreak/>
         <w:t>Soru – 1</w:t>
       </w:r>
     </w:p>
@@ -702,7 +712,7 @@
     </w:p>
     <w:tbl>
       <w:tblPr>
-        <w:tblStyle w:val="TabloKlavuzu"/>
+        <w:tblStyle w:val="TableGrid"/>
         <w:tblW w:w="0" w:type="auto"/>
         <w:tblBorders>
           <w:top w:val="none" w:sz="0" w:space="0" w:color="auto"/>
@@ -1307,7 +1317,7 @@
     </w:p>
     <w:tbl>
       <w:tblPr>
-        <w:tblStyle w:val="TabloKlavuzu"/>
+        <w:tblStyle w:val="TableGrid"/>
         <w:tblW w:w="0" w:type="auto"/>
         <w:tblBorders>
           <w:top w:val="none" w:sz="0" w:space="0" w:color="auto"/>
@@ -1878,7 +1888,7 @@
     </w:p>
     <w:tbl>
       <w:tblPr>
-        <w:tblStyle w:val="TabloKlavuzu"/>
+        <w:tblStyle w:val="TableGrid"/>
         <w:tblW w:w="0" w:type="auto"/>
         <w:tblBorders>
           <w:top w:val="none" w:sz="0" w:space="0" w:color="auto"/>
@@ -2968,12 +2978,13 @@
           <w:szCs w:val="24"/>
           <w:lang w:val="tr-TR"/>
         </w:rPr>
+        <w:lastRenderedPageBreak/>
         <w:t xml:space="preserve">Denklem 1.7, 1.8 ve 1.9’da MIT kuralının elde ediliş aşamaları gösterilmiştir. Uyarlama kuralı aşağıdaki gibi elde edilmiştir. </w:t>
       </w:r>
     </w:p>
     <w:tbl>
       <w:tblPr>
-        <w:tblStyle w:val="TabloKlavuzu"/>
+        <w:tblStyle w:val="TableGrid"/>
         <w:tblW w:w="0" w:type="auto"/>
         <w:tblBorders>
           <w:top w:val="none" w:sz="0" w:space="0" w:color="auto"/>
@@ -3458,7 +3469,7 @@
                     </pic:cNvPicPr>
                   </pic:nvPicPr>
                   <pic:blipFill>
-                    <a:blip r:embed="rId7" cstate="print">
+                    <a:blip r:embed="rId8" cstate="print">
                       <a:extLst>
                         <a:ext uri="{28A0092B-C50C-407E-A947-70E740481C1C}">
                           <a14:useLocalDpi xmlns:a14="http://schemas.microsoft.com/office/drawing/2010/main" val="0"/>
@@ -3492,7 +3503,7 @@
     </w:p>
     <w:p>
       <w:pPr>
-        <w:pStyle w:val="ResimYazs"/>
+        <w:pStyle w:val="Caption"/>
         <w:jc w:val="center"/>
         <w:rPr>
           <w:b w:val="0"/>
@@ -3595,27 +3606,7 @@
           <w:szCs w:val="24"/>
           <w:lang w:val="tr-TR"/>
         </w:rPr>
-        <w:t xml:space="preserve">Denklem 1.10’da elde edilen uyarlama kuralına göre </w:t>
-      </w:r>
-      <w:proofErr w:type="spellStart"/>
-      <w:r>
-        <w:rPr>
-          <w:rFonts w:ascii="Times New Roman" w:eastAsiaTheme="minorEastAsia" w:hAnsi="Times New Roman" w:cs="Times New Roman"/>
-          <w:sz w:val="24"/>
-          <w:szCs w:val="24"/>
-          <w:lang w:val="tr-TR"/>
-        </w:rPr>
-        <w:t>Simulink</w:t>
-      </w:r>
-      <w:proofErr w:type="spellEnd"/>
-      <w:r>
-        <w:rPr>
-          <w:rFonts w:ascii="Times New Roman" w:eastAsiaTheme="minorEastAsia" w:hAnsi="Times New Roman" w:cs="Times New Roman"/>
-          <w:sz w:val="24"/>
-          <w:szCs w:val="24"/>
-          <w:lang w:val="tr-TR"/>
-        </w:rPr>
-        <w:t xml:space="preserve"> ortamında Şekil </w:t>
+        <w:t xml:space="preserve">Denklem 1.10’da elde edilen uyarlama kuralına göre Simulink ortamında Şekil </w:t>
       </w:r>
       <w:r>
         <w:rPr>
@@ -3663,7 +3654,7 @@
                     </pic:cNvPicPr>
                   </pic:nvPicPr>
                   <pic:blipFill>
-                    <a:blip r:embed="rId8">
+                    <a:blip r:embed="rId9">
                       <a:extLst>
                         <a:ext uri="{28A0092B-C50C-407E-A947-70E740481C1C}">
                           <a14:useLocalDpi xmlns:a14="http://schemas.microsoft.com/office/drawing/2010/main" val="0"/>
@@ -3697,7 +3688,7 @@
     </w:p>
     <w:p>
       <w:pPr>
-        <w:pStyle w:val="ResimYazs"/>
+        <w:pStyle w:val="Caption"/>
         <w:jc w:val="center"/>
         <w:rPr>
           <w:b w:val="0"/>
@@ -3713,6 +3704,7 @@
           <w:szCs w:val="18"/>
           <w:lang w:val="tr-TR"/>
         </w:rPr>
+        <w:lastRenderedPageBreak/>
         <w:t xml:space="preserve">Şekil </w:t>
       </w:r>
       <w:r>
@@ -3797,7 +3789,6 @@
         <w:pStyle w:val="NormalWeb"/>
       </w:pPr>
       <w:r>
-        <w:lastRenderedPageBreak/>
         <w:tab/>
         <w:t xml:space="preserve">Farklı uyarlama kazançlarına göre yapılan simülasyonda, Şekil </w:t>
       </w:r>
@@ -3835,7 +3826,7 @@
                     </pic:cNvPicPr>
                   </pic:nvPicPr>
                   <pic:blipFill rotWithShape="1">
-                    <a:blip r:embed="rId9">
+                    <a:blip r:embed="rId10">
                       <a:extLst>
                         <a:ext uri="{28A0092B-C50C-407E-A947-70E740481C1C}">
                           <a14:useLocalDpi xmlns:a14="http://schemas.microsoft.com/office/drawing/2010/main" val="0"/>
@@ -3872,7 +3863,7 @@
     </w:p>
     <w:p>
       <w:pPr>
-        <w:pStyle w:val="ResimYazs"/>
+        <w:pStyle w:val="Caption"/>
         <w:jc w:val="center"/>
         <w:rPr>
           <w:b w:val="0"/>
@@ -4226,7 +4217,7 @@
     </w:p>
     <w:tbl>
       <w:tblPr>
-        <w:tblStyle w:val="TabloKlavuzu"/>
+        <w:tblStyle w:val="TableGrid"/>
         <w:tblW w:w="0" w:type="auto"/>
         <w:tblBorders>
           <w:top w:val="none" w:sz="0" w:space="0" w:color="auto"/>
@@ -5702,32 +5693,12 @@
           <w:szCs w:val="24"/>
           <w:lang w:val="tr-TR"/>
         </w:rPr>
-        <w:t>= 1 eşitlikleri denklemde yerine konulduğunda ve k parametresi uyarlama kazancının içine dahil edildiğinde (k=1 va</w:t>
-      </w:r>
-      <w:proofErr w:type="spellStart"/>
-      <w:r>
-        <w:rPr>
-          <w:rFonts w:ascii="Times New Roman" w:eastAsiaTheme="minorEastAsia" w:hAnsi="Times New Roman" w:cs="Times New Roman"/>
-          <w:sz w:val="24"/>
-          <w:szCs w:val="24"/>
-          <w:lang w:val="tr-TR"/>
-        </w:rPr>
-        <w:t>rsayımı</w:t>
-      </w:r>
-      <w:proofErr w:type="spellEnd"/>
-      <w:r>
-        <w:rPr>
-          <w:rFonts w:ascii="Times New Roman" w:eastAsiaTheme="minorEastAsia" w:hAnsi="Times New Roman" w:cs="Times New Roman"/>
-          <w:sz w:val="24"/>
-          <w:szCs w:val="24"/>
-          <w:lang w:val="tr-TR"/>
-        </w:rPr>
-        <w:t xml:space="preserve"> da yapılabilir), denklem 1.12 ve 1.13’deki eşitlikler elde edilmektedir.</w:t>
+        <w:t>= 1 eşitlikleri denklemde yerine konulduğunda ve k parametresi uyarlama kazancının içine dahil edildiğinde (k=1 varsayımı da yapılabilir), denklem 1.12 ve 1.13’deki eşitlikler elde edilmektedir.</w:t>
       </w:r>
     </w:p>
     <w:tbl>
       <w:tblPr>
-        <w:tblStyle w:val="TabloKlavuzu"/>
+        <w:tblStyle w:val="TableGrid"/>
         <w:tblW w:w="0" w:type="auto"/>
         <w:tblBorders>
           <w:top w:val="none" w:sz="0" w:space="0" w:color="auto"/>
@@ -6351,7 +6322,7 @@
     </w:p>
     <w:tbl>
       <w:tblPr>
-        <w:tblStyle w:val="TabloKlavuzu"/>
+        <w:tblStyle w:val="TableGrid"/>
         <w:tblW w:w="0" w:type="auto"/>
         <w:tblBorders>
           <w:top w:val="none" w:sz="0" w:space="0" w:color="auto"/>
@@ -6707,7 +6678,7 @@
     </w:p>
     <w:tbl>
       <w:tblPr>
-        <w:tblStyle w:val="TabloKlavuzu"/>
+        <w:tblStyle w:val="TableGrid"/>
         <w:tblW w:w="0" w:type="auto"/>
         <w:tblBorders>
           <w:top w:val="none" w:sz="0" w:space="0" w:color="auto"/>
@@ -7366,7 +7337,7 @@
                     </pic:cNvPicPr>
                   </pic:nvPicPr>
                   <pic:blipFill rotWithShape="1">
-                    <a:blip r:embed="rId10" cstate="print">
+                    <a:blip r:embed="rId11" cstate="print">
                       <a:extLst>
                         <a:ext uri="{28A0092B-C50C-407E-A947-70E740481C1C}">
                           <a14:useLocalDpi xmlns:a14="http://schemas.microsoft.com/office/drawing/2010/main" val="0"/>
@@ -7403,7 +7374,7 @@
     </w:p>
     <w:p>
       <w:pPr>
-        <w:pStyle w:val="ResimYazs"/>
+        <w:pStyle w:val="Caption"/>
         <w:jc w:val="center"/>
         <w:rPr>
           <w:sz w:val="22"/>
@@ -7501,7 +7472,7 @@
                     </pic:cNvPicPr>
                   </pic:nvPicPr>
                   <pic:blipFill rotWithShape="1">
-                    <a:blip r:embed="rId11">
+                    <a:blip r:embed="rId12">
                       <a:extLst>
                         <a:ext uri="{28A0092B-C50C-407E-A947-70E740481C1C}">
                           <a14:useLocalDpi xmlns:a14="http://schemas.microsoft.com/office/drawing/2010/main" val="0"/>
@@ -7538,7 +7509,7 @@
     </w:p>
     <w:p>
       <w:pPr>
-        <w:pStyle w:val="ResimYazs"/>
+        <w:pStyle w:val="Caption"/>
         <w:jc w:val="center"/>
         <w:rPr>
           <w:b w:val="0"/>
@@ -7556,7 +7527,6 @@
         </w:rPr>
         <w:t xml:space="preserve">Şekil </w:t>
       </w:r>
-      <w:proofErr w:type="gramStart"/>
       <w:r>
         <w:rPr>
           <w:sz w:val="22"/>
@@ -7581,7 +7551,6 @@
         </w:rPr>
         <w:t xml:space="preserve"> -</w:t>
       </w:r>
-      <w:proofErr w:type="gramEnd"/>
       <w:r>
         <w:rPr>
           <w:b w:val="0"/>
@@ -7636,7 +7605,7 @@
                     </pic:cNvPicPr>
                   </pic:nvPicPr>
                   <pic:blipFill>
-                    <a:blip r:embed="rId12">
+                    <a:blip r:embed="rId13">
                       <a:extLst>
                         <a:ext uri="{28A0092B-C50C-407E-A947-70E740481C1C}">
                           <a14:useLocalDpi xmlns:a14="http://schemas.microsoft.com/office/drawing/2010/main" val="0"/>
@@ -7670,7 +7639,7 @@
     </w:p>
     <w:p>
       <w:pPr>
-        <w:pStyle w:val="ResimYazs"/>
+        <w:pStyle w:val="Caption"/>
         <w:jc w:val="center"/>
         <w:rPr>
           <w:b w:val="0"/>
@@ -7688,7 +7657,6 @@
         </w:rPr>
         <w:t xml:space="preserve">Şekil </w:t>
       </w:r>
-      <w:proofErr w:type="gramStart"/>
       <w:r>
         <w:rPr>
           <w:sz w:val="22"/>
@@ -7703,16 +7671,7 @@
           <w:szCs w:val="18"/>
           <w:lang w:val="tr-TR"/>
         </w:rPr>
-        <w:t xml:space="preserve"> -</w:t>
-      </w:r>
-      <w:proofErr w:type="gramEnd"/>
-      <w:r>
-        <w:rPr>
-          <w:sz w:val="22"/>
-          <w:szCs w:val="18"/>
-          <w:lang w:val="tr-TR"/>
-        </w:rPr>
-        <w:t xml:space="preserve"> </w:t>
+        <w:t xml:space="preserve"> - </w:t>
       </w:r>
       <w:r>
         <w:rPr>
@@ -7807,7 +7766,7 @@
     </w:p>
     <w:tbl>
       <w:tblPr>
-        <w:tblStyle w:val="TabloKlavuzu"/>
+        <w:tblStyle w:val="TableGrid"/>
         <w:tblW w:w="0" w:type="auto"/>
         <w:tblBorders>
           <w:top w:val="none" w:sz="0" w:space="0" w:color="auto"/>
@@ -7998,7 +7957,7 @@
     </w:p>
     <w:tbl>
       <w:tblPr>
-        <w:tblStyle w:val="TabloKlavuzu"/>
+        <w:tblStyle w:val="TableGrid"/>
         <w:tblW w:w="0" w:type="auto"/>
         <w:tblBorders>
           <w:top w:val="none" w:sz="0" w:space="0" w:color="auto"/>
@@ -8549,7 +8508,7 @@
     </w:p>
     <w:tbl>
       <w:tblPr>
-        <w:tblStyle w:val="TabloKlavuzu"/>
+        <w:tblStyle w:val="TableGrid"/>
         <w:tblW w:w="0" w:type="auto"/>
         <w:tblBorders>
           <w:top w:val="none" w:sz="0" w:space="0" w:color="auto"/>
@@ -10117,7 +10076,7 @@
     </w:p>
     <w:tbl>
       <w:tblPr>
-        <w:tblStyle w:val="TabloKlavuzu"/>
+        <w:tblStyle w:val="TableGrid"/>
         <w:tblW w:w="0" w:type="auto"/>
         <w:tblBorders>
           <w:top w:val="none" w:sz="0" w:space="0" w:color="auto"/>
@@ -10449,7 +10408,7 @@
                     </pic:cNvPicPr>
                   </pic:nvPicPr>
                   <pic:blipFill>
-                    <a:blip r:embed="rId13" cstate="print">
+                    <a:blip r:embed="rId14" cstate="print">
                       <a:extLst>
                         <a:ext uri="{28A0092B-C50C-407E-A947-70E740481C1C}">
                           <a14:useLocalDpi xmlns:a14="http://schemas.microsoft.com/office/drawing/2010/main" val="0"/>
@@ -10483,7 +10442,7 @@
     </w:p>
     <w:p>
       <w:pPr>
-        <w:pStyle w:val="ResimYazs"/>
+        <w:pStyle w:val="Caption"/>
         <w:jc w:val="center"/>
         <w:rPr>
           <w:b w:val="0"/>
@@ -10499,25 +10458,7 @@
           <w:szCs w:val="18"/>
           <w:lang w:val="tr-TR"/>
         </w:rPr>
-        <w:t xml:space="preserve">Şekil </w:t>
-      </w:r>
-      <w:proofErr w:type="gramStart"/>
-      <w:r>
-        <w:rPr>
-          <w:sz w:val="22"/>
-          <w:szCs w:val="18"/>
-          <w:lang w:val="tr-TR"/>
-        </w:rPr>
-        <w:t>2.a.1 -</w:t>
-      </w:r>
-      <w:proofErr w:type="gramEnd"/>
-      <w:r>
-        <w:rPr>
-          <w:sz w:val="22"/>
-          <w:szCs w:val="18"/>
-          <w:lang w:val="tr-TR"/>
-        </w:rPr>
-        <w:t xml:space="preserve"> </w:t>
+        <w:t xml:space="preserve">Şekil 2.a.1 - </w:t>
       </w:r>
       <w:r>
         <w:rPr>
@@ -10527,29 +10468,7 @@
           <w:szCs w:val="18"/>
           <w:lang w:val="tr-TR"/>
         </w:rPr>
-        <w:t xml:space="preserve">Hatanın Karesi Başarım Ölçütüne Göre Oluşturulmuş </w:t>
-      </w:r>
-      <w:proofErr w:type="spellStart"/>
-      <w:r>
-        <w:rPr>
-          <w:b w:val="0"/>
-          <w:bCs/>
-          <w:sz w:val="22"/>
-          <w:szCs w:val="18"/>
-          <w:lang w:val="tr-TR"/>
-        </w:rPr>
-        <w:t>Simulink</w:t>
-      </w:r>
-      <w:proofErr w:type="spellEnd"/>
-      <w:r>
-        <w:rPr>
-          <w:b w:val="0"/>
-          <w:bCs/>
-          <w:sz w:val="22"/>
-          <w:szCs w:val="18"/>
-          <w:lang w:val="tr-TR"/>
-        </w:rPr>
-        <w:t xml:space="preserve"> Sistem Modellemesi</w:t>
+        <w:t>Hatanın Karesi Başarım Ölçütüne Göre Oluşturulmuş Simulink Sistem Modellemesi</w:t>
       </w:r>
     </w:p>
     <w:p>
@@ -10574,27 +10493,7 @@
           <w:szCs w:val="24"/>
           <w:lang w:val="tr-TR"/>
         </w:rPr>
-        <w:t xml:space="preserve">Şekil 2.a.1’de verilen </w:t>
-      </w:r>
-      <w:proofErr w:type="spellStart"/>
-      <w:r>
-        <w:rPr>
-          <w:rFonts w:ascii="Times New Roman" w:hAnsi="Times New Roman" w:cs="Times New Roman"/>
-          <w:sz w:val="24"/>
-          <w:szCs w:val="24"/>
-          <w:lang w:val="tr-TR"/>
-        </w:rPr>
-        <w:t>simulink</w:t>
-      </w:r>
-      <w:proofErr w:type="spellEnd"/>
-      <w:r>
-        <w:rPr>
-          <w:rFonts w:ascii="Times New Roman" w:hAnsi="Times New Roman" w:cs="Times New Roman"/>
-          <w:sz w:val="24"/>
-          <w:szCs w:val="24"/>
-          <w:lang w:val="tr-TR"/>
-        </w:rPr>
-        <w:t xml:space="preserve"> modellemesine göre, farklı uyarlama kazançları altında sistem yanıtı ve kontrolör parametresi incelemesi aşağıdaki şekillerde yapılmıştır. </w:t>
+        <w:t xml:space="preserve">Şekil 2.a.1’de verilen simulink modellemesine göre, farklı uyarlama kazançları altında sistem yanıtı ve kontrolör parametresi incelemesi aşağıdaki şekillerde yapılmıştır. </w:t>
       </w:r>
     </w:p>
     <w:p>
@@ -10632,7 +10531,7 @@
                     </pic:cNvPicPr>
                   </pic:nvPicPr>
                   <pic:blipFill rotWithShape="1">
-                    <a:blip r:embed="rId14" cstate="print">
+                    <a:blip r:embed="rId15" cstate="print">
                       <a:extLst>
                         <a:ext uri="{28A0092B-C50C-407E-A947-70E740481C1C}">
                           <a14:useLocalDpi xmlns:a14="http://schemas.microsoft.com/office/drawing/2010/main" val="0"/>
@@ -10669,7 +10568,7 @@
     </w:p>
     <w:p>
       <w:pPr>
-        <w:pStyle w:val="ResimYazs"/>
+        <w:pStyle w:val="Caption"/>
         <w:jc w:val="center"/>
         <w:rPr>
           <w:b w:val="0"/>
@@ -10685,25 +10584,7 @@
           <w:szCs w:val="18"/>
           <w:lang w:val="tr-TR"/>
         </w:rPr>
-        <w:t xml:space="preserve">Şekil </w:t>
-      </w:r>
-      <w:proofErr w:type="gramStart"/>
-      <w:r>
-        <w:rPr>
-          <w:sz w:val="22"/>
-          <w:szCs w:val="18"/>
-          <w:lang w:val="tr-TR"/>
-        </w:rPr>
-        <w:t>2.a.2 -</w:t>
-      </w:r>
-      <w:proofErr w:type="gramEnd"/>
-      <w:r>
-        <w:rPr>
-          <w:sz w:val="22"/>
-          <w:szCs w:val="18"/>
-          <w:lang w:val="tr-TR"/>
-        </w:rPr>
-        <w:t xml:space="preserve"> </w:t>
+        <w:t xml:space="preserve">Şekil 2.a.2 - </w:t>
       </w:r>
       <w:r>
         <w:rPr>
@@ -10760,7 +10641,7 @@
                     </pic:cNvPicPr>
                   </pic:nvPicPr>
                   <pic:blipFill rotWithShape="1">
-                    <a:blip r:embed="rId15" cstate="print">
+                    <a:blip r:embed="rId16" cstate="print">
                       <a:extLst>
                         <a:ext uri="{28A0092B-C50C-407E-A947-70E740481C1C}">
                           <a14:useLocalDpi xmlns:a14="http://schemas.microsoft.com/office/drawing/2010/main" val="0"/>
@@ -10797,7 +10678,7 @@
     </w:p>
     <w:p>
       <w:pPr>
-        <w:pStyle w:val="ResimYazs"/>
+        <w:pStyle w:val="Caption"/>
         <w:jc w:val="center"/>
         <w:rPr>
           <w:b w:val="0"/>
@@ -10813,25 +10694,7 @@
           <w:szCs w:val="18"/>
           <w:lang w:val="tr-TR"/>
         </w:rPr>
-        <w:t xml:space="preserve">Şekil </w:t>
-      </w:r>
-      <w:proofErr w:type="gramStart"/>
-      <w:r>
-        <w:rPr>
-          <w:sz w:val="22"/>
-          <w:szCs w:val="18"/>
-          <w:lang w:val="tr-TR"/>
-        </w:rPr>
-        <w:t>2.a.3 -</w:t>
-      </w:r>
-      <w:proofErr w:type="gramEnd"/>
-      <w:r>
-        <w:rPr>
-          <w:sz w:val="22"/>
-          <w:szCs w:val="18"/>
-          <w:lang w:val="tr-TR"/>
-        </w:rPr>
-        <w:t xml:space="preserve"> </w:t>
+        <w:t xml:space="preserve">Şekil 2.a.3 - </w:t>
       </w:r>
       <w:r>
         <w:rPr>
@@ -10885,7 +10748,7 @@
     </w:p>
     <w:tbl>
       <w:tblPr>
-        <w:tblStyle w:val="TabloKlavuzu"/>
+        <w:tblStyle w:val="TableGrid"/>
         <w:tblW w:w="0" w:type="auto"/>
         <w:tblBorders>
           <w:top w:val="none" w:sz="0" w:space="0" w:color="auto"/>
@@ -11062,7 +10925,7 @@
     </w:p>
     <w:tbl>
       <w:tblPr>
-        <w:tblStyle w:val="TabloKlavuzu"/>
+        <w:tblStyle w:val="TableGrid"/>
         <w:tblW w:w="0" w:type="auto"/>
         <w:tblBorders>
           <w:top w:val="none" w:sz="0" w:space="0" w:color="auto"/>
@@ -11302,7 +11165,7 @@
     </w:p>
     <w:tbl>
       <w:tblPr>
-        <w:tblStyle w:val="TabloKlavuzu"/>
+        <w:tblStyle w:val="TableGrid"/>
         <w:tblW w:w="0" w:type="auto"/>
         <w:tblBorders>
           <w:top w:val="none" w:sz="0" w:space="0" w:color="auto"/>
@@ -11631,7 +11494,7 @@
                     </pic:cNvPicPr>
                   </pic:nvPicPr>
                   <pic:blipFill>
-                    <a:blip r:embed="rId16" cstate="print">
+                    <a:blip r:embed="rId17" cstate="print">
                       <a:extLst>
                         <a:ext uri="{28A0092B-C50C-407E-A947-70E740481C1C}">
                           <a14:useLocalDpi xmlns:a14="http://schemas.microsoft.com/office/drawing/2010/main" val="0"/>
@@ -11665,7 +11528,7 @@
     </w:p>
     <w:p>
       <w:pPr>
-        <w:pStyle w:val="ResimYazs"/>
+        <w:pStyle w:val="Caption"/>
         <w:jc w:val="center"/>
         <w:rPr>
           <w:b w:val="0"/>
@@ -11681,25 +11544,7 @@
           <w:szCs w:val="18"/>
           <w:lang w:val="tr-TR"/>
         </w:rPr>
-        <w:t xml:space="preserve">Şekil </w:t>
-      </w:r>
-      <w:proofErr w:type="gramStart"/>
-      <w:r>
-        <w:rPr>
-          <w:sz w:val="22"/>
-          <w:szCs w:val="18"/>
-          <w:lang w:val="tr-TR"/>
-        </w:rPr>
-        <w:t>2.b.1 -</w:t>
-      </w:r>
-      <w:proofErr w:type="gramEnd"/>
-      <w:r>
-        <w:rPr>
-          <w:sz w:val="22"/>
-          <w:szCs w:val="18"/>
-          <w:lang w:val="tr-TR"/>
-        </w:rPr>
-        <w:t xml:space="preserve"> </w:t>
+        <w:t xml:space="preserve">Şekil 2.b.1 - </w:t>
       </w:r>
       <w:r>
         <w:rPr>
@@ -11709,29 +11554,7 @@
           <w:szCs w:val="18"/>
           <w:lang w:val="tr-TR"/>
         </w:rPr>
-        <w:t xml:space="preserve">Hatanın Mutlak Değeri Başarım Ölçütüne Göre Oluşturulmuş </w:t>
-      </w:r>
-      <w:proofErr w:type="spellStart"/>
-      <w:r>
-        <w:rPr>
-          <w:b w:val="0"/>
-          <w:bCs/>
-          <w:sz w:val="22"/>
-          <w:szCs w:val="18"/>
-          <w:lang w:val="tr-TR"/>
-        </w:rPr>
-        <w:t>Simulink</w:t>
-      </w:r>
-      <w:proofErr w:type="spellEnd"/>
-      <w:r>
-        <w:rPr>
-          <w:b w:val="0"/>
-          <w:bCs/>
-          <w:sz w:val="22"/>
-          <w:szCs w:val="18"/>
-          <w:lang w:val="tr-TR"/>
-        </w:rPr>
-        <w:t xml:space="preserve"> Sistem Modellemesi</w:t>
+        <w:t>Hatanın Mutlak Değeri Başarım Ölçütüne Göre Oluşturulmuş Simulink Sistem Modellemesi</w:t>
       </w:r>
     </w:p>
     <w:p>
@@ -11751,45 +11574,7 @@
           <w:szCs w:val="24"/>
           <w:lang w:val="tr-TR"/>
         </w:rPr>
-        <w:t>Şekil 2.</w:t>
-      </w:r>
-      <w:r>
-        <w:rPr>
-          <w:rFonts w:ascii="Times New Roman" w:hAnsi="Times New Roman" w:cs="Times New Roman"/>
-          <w:sz w:val="24"/>
-          <w:szCs w:val="24"/>
-          <w:lang w:val="tr-TR"/>
-        </w:rPr>
-        <w:t>b</w:t>
-      </w:r>
-      <w:r>
-        <w:rPr>
-          <w:rFonts w:ascii="Times New Roman" w:hAnsi="Times New Roman" w:cs="Times New Roman"/>
-          <w:sz w:val="24"/>
-          <w:szCs w:val="24"/>
-          <w:lang w:val="tr-TR"/>
-        </w:rPr>
-        <w:t xml:space="preserve">.1’de verilen </w:t>
-      </w:r>
-      <w:proofErr w:type="spellStart"/>
-      <w:r>
-        <w:rPr>
-          <w:rFonts w:ascii="Times New Roman" w:hAnsi="Times New Roman" w:cs="Times New Roman"/>
-          <w:sz w:val="24"/>
-          <w:szCs w:val="24"/>
-          <w:lang w:val="tr-TR"/>
-        </w:rPr>
-        <w:t>simulink</w:t>
-      </w:r>
-      <w:proofErr w:type="spellEnd"/>
-      <w:r>
-        <w:rPr>
-          <w:rFonts w:ascii="Times New Roman" w:hAnsi="Times New Roman" w:cs="Times New Roman"/>
-          <w:sz w:val="24"/>
-          <w:szCs w:val="24"/>
-          <w:lang w:val="tr-TR"/>
-        </w:rPr>
-        <w:t xml:space="preserve"> modellemesine göre, farklı uyarlama kazançları altında sistem yanıtı ve kontrolör parametresi incelemesi aşağıdaki şekillerde yapılmıştır.</w:t>
+        <w:t>Şekil 2.b.1’de verilen simulink modellemesine göre, farklı uyarlama kazançları altında sistem yanıtı ve kontrolör parametresi incelemesi aşağıdaki şekillerde yapılmıştır.</w:t>
       </w:r>
     </w:p>
     <w:p>
@@ -11824,7 +11609,7 @@
                     </pic:cNvPicPr>
                   </pic:nvPicPr>
                   <pic:blipFill rotWithShape="1">
-                    <a:blip r:embed="rId17" cstate="print">
+                    <a:blip r:embed="rId18" cstate="print">
                       <a:extLst>
                         <a:ext uri="{28A0092B-C50C-407E-A947-70E740481C1C}">
                           <a14:useLocalDpi xmlns:a14="http://schemas.microsoft.com/office/drawing/2010/main" val="0"/>
@@ -11861,7 +11646,7 @@
     </w:p>
     <w:p>
       <w:pPr>
-        <w:pStyle w:val="ResimYazs"/>
+        <w:pStyle w:val="Caption"/>
         <w:jc w:val="center"/>
         <w:rPr>
           <w:b w:val="0"/>
@@ -11877,41 +11662,7 @@
           <w:szCs w:val="18"/>
           <w:lang w:val="tr-TR"/>
         </w:rPr>
-        <w:t xml:space="preserve">Şekil </w:t>
-      </w:r>
-      <w:proofErr w:type="gramStart"/>
-      <w:r>
-        <w:rPr>
-          <w:sz w:val="22"/>
-          <w:szCs w:val="18"/>
-          <w:lang w:val="tr-TR"/>
-        </w:rPr>
-        <w:t>2.</w:t>
-      </w:r>
-      <w:r>
-        <w:rPr>
-          <w:sz w:val="22"/>
-          <w:szCs w:val="18"/>
-          <w:lang w:val="tr-TR"/>
-        </w:rPr>
-        <w:t>b</w:t>
-      </w:r>
-      <w:r>
-        <w:rPr>
-          <w:sz w:val="22"/>
-          <w:szCs w:val="18"/>
-          <w:lang w:val="tr-TR"/>
-        </w:rPr>
-        <w:t>.2 -</w:t>
-      </w:r>
-      <w:proofErr w:type="gramEnd"/>
-      <w:r>
-        <w:rPr>
-          <w:sz w:val="22"/>
-          <w:szCs w:val="18"/>
-          <w:lang w:val="tr-TR"/>
-        </w:rPr>
-        <w:t xml:space="preserve"> </w:t>
+        <w:t xml:space="preserve">Şekil 2.b.2 - </w:t>
       </w:r>
       <w:r>
         <w:rPr>
@@ -11955,7 +11706,7 @@
                     </pic:cNvPicPr>
                   </pic:nvPicPr>
                   <pic:blipFill rotWithShape="1">
-                    <a:blip r:embed="rId18" cstate="print">
+                    <a:blip r:embed="rId19" cstate="print">
                       <a:extLst>
                         <a:ext uri="{28A0092B-C50C-407E-A947-70E740481C1C}">
                           <a14:useLocalDpi xmlns:a14="http://schemas.microsoft.com/office/drawing/2010/main" val="0"/>
@@ -11992,7 +11743,7 @@
     </w:p>
     <w:p>
       <w:pPr>
-        <w:pStyle w:val="ResimYazs"/>
+        <w:pStyle w:val="Caption"/>
         <w:jc w:val="center"/>
         <w:rPr>
           <w:b w:val="0"/>
@@ -12008,41 +11759,7 @@
           <w:szCs w:val="18"/>
           <w:lang w:val="tr-TR"/>
         </w:rPr>
-        <w:t xml:space="preserve">Şekil </w:t>
-      </w:r>
-      <w:proofErr w:type="gramStart"/>
-      <w:r>
-        <w:rPr>
-          <w:sz w:val="22"/>
-          <w:szCs w:val="18"/>
-          <w:lang w:val="tr-TR"/>
-        </w:rPr>
-        <w:t>2.</w:t>
-      </w:r>
-      <w:r>
-        <w:rPr>
-          <w:sz w:val="22"/>
-          <w:szCs w:val="18"/>
-          <w:lang w:val="tr-TR"/>
-        </w:rPr>
-        <w:t>b</w:t>
-      </w:r>
-      <w:r>
-        <w:rPr>
-          <w:sz w:val="22"/>
-          <w:szCs w:val="18"/>
-          <w:lang w:val="tr-TR"/>
-        </w:rPr>
-        <w:t>.3 -</w:t>
-      </w:r>
-      <w:proofErr w:type="gramEnd"/>
-      <w:r>
-        <w:rPr>
-          <w:sz w:val="22"/>
-          <w:szCs w:val="18"/>
-          <w:lang w:val="tr-TR"/>
-        </w:rPr>
-        <w:t xml:space="preserve"> </w:t>
+        <w:t xml:space="preserve">Şekil 2.b.3 - </w:t>
       </w:r>
       <w:r>
         <w:rPr>
@@ -12072,52 +11789,7 @@
           <w:szCs w:val="24"/>
           <w:lang w:val="tr-TR"/>
         </w:rPr>
-        <w:t>Şekil 2.</w:t>
-      </w:r>
-      <w:r>
-        <w:rPr>
-          <w:rFonts w:ascii="Times New Roman" w:hAnsi="Times New Roman" w:cs="Times New Roman"/>
-          <w:sz w:val="24"/>
-          <w:szCs w:val="24"/>
-          <w:lang w:val="tr-TR"/>
-        </w:rPr>
-        <w:t>b</w:t>
-      </w:r>
-      <w:r>
-        <w:rPr>
-          <w:rFonts w:ascii="Times New Roman" w:hAnsi="Times New Roman" w:cs="Times New Roman"/>
-          <w:sz w:val="24"/>
-          <w:szCs w:val="24"/>
-          <w:lang w:val="tr-TR"/>
-        </w:rPr>
-        <w:t>.2 ve Şekil 2.</w:t>
-      </w:r>
-      <w:r>
-        <w:rPr>
-          <w:rFonts w:ascii="Times New Roman" w:hAnsi="Times New Roman" w:cs="Times New Roman"/>
-          <w:sz w:val="24"/>
-          <w:szCs w:val="24"/>
-          <w:lang w:val="tr-TR"/>
-        </w:rPr>
-        <w:t>b</w:t>
-      </w:r>
-      <w:r>
-        <w:rPr>
-          <w:rFonts w:ascii="Times New Roman" w:hAnsi="Times New Roman" w:cs="Times New Roman"/>
-          <w:sz w:val="24"/>
-          <w:szCs w:val="24"/>
-          <w:lang w:val="tr-TR"/>
-        </w:rPr>
-        <w:t>.3’te elde edilen sonuçlara bakarsak, düşük uyarlama kazancı verilen durumlarda, sistem yanıtının modelin yanıtına yaklaşması uzun sürüyor veya yaklaşmayı başaramıyor. Çok yüksek uyarlama kazançları için de istenmeyen salınımlar ve kararsızlığa yakınsamalar oluşabi</w:t>
-      </w:r>
-      <w:r>
-        <w:rPr>
-          <w:rFonts w:ascii="Times New Roman" w:hAnsi="Times New Roman" w:cs="Times New Roman"/>
-          <w:sz w:val="24"/>
-          <w:szCs w:val="24"/>
-          <w:lang w:val="tr-TR"/>
-        </w:rPr>
-        <w:t xml:space="preserve">liyor. </w:t>
+        <w:t xml:space="preserve">Şekil 2.b.2 ve Şekil 2.b.3’te elde edilen sonuçlara bakarsak, düşük uyarlama kazancı verilen durumlarda, sistem yanıtının modelin yanıtına yaklaşması uzun sürüyor veya yaklaşmayı başaramıyor. Çok yüksek uyarlama kazançları için de istenmeyen salınımlar ve kararsızlığa yakınsamalar oluşabiliyor. </w:t>
       </w:r>
     </w:p>
     <w:p>
@@ -12243,7 +11915,7 @@
                     </pic:cNvPicPr>
                   </pic:nvPicPr>
                   <pic:blipFill rotWithShape="1">
-                    <a:blip r:embed="rId19" cstate="print">
+                    <a:blip r:embed="rId20" cstate="print">
                       <a:extLst>
                         <a:ext uri="{28A0092B-C50C-407E-A947-70E740481C1C}">
                           <a14:useLocalDpi xmlns:a14="http://schemas.microsoft.com/office/drawing/2010/main" val="0"/>
@@ -12280,7 +11952,7 @@
     </w:p>
     <w:p>
       <w:pPr>
-        <w:pStyle w:val="ResimYazs"/>
+        <w:pStyle w:val="Caption"/>
         <w:jc w:val="center"/>
         <w:rPr>
           <w:bCs/>
@@ -12297,7 +11969,6 @@
         </w:rPr>
         <w:t xml:space="preserve">Şekil </w:t>
       </w:r>
-      <w:proofErr w:type="gramStart"/>
       <w:r>
         <w:rPr>
           <w:sz w:val="22"/>
@@ -12312,16 +11983,7 @@
           <w:szCs w:val="18"/>
           <w:lang w:val="tr-TR"/>
         </w:rPr>
-        <w:t xml:space="preserve"> -</w:t>
-      </w:r>
-      <w:proofErr w:type="gramEnd"/>
-      <w:r>
-        <w:rPr>
-          <w:sz w:val="22"/>
-          <w:szCs w:val="18"/>
-          <w:lang w:val="tr-TR"/>
-        </w:rPr>
-        <w:t xml:space="preserve"> </w:t>
+        <w:t xml:space="preserve"> - </w:t>
       </w:r>
       <w:r>
         <w:rPr>
@@ -12388,7 +12050,7 @@
                     </pic:cNvPicPr>
                   </pic:nvPicPr>
                   <pic:blipFill rotWithShape="1">
-                    <a:blip r:embed="rId20" cstate="print">
+                    <a:blip r:embed="rId21" cstate="print">
                       <a:extLst>
                         <a:ext uri="{28A0092B-C50C-407E-A947-70E740481C1C}">
                           <a14:useLocalDpi xmlns:a14="http://schemas.microsoft.com/office/drawing/2010/main" val="0"/>
@@ -12425,7 +12087,7 @@
     </w:p>
     <w:p>
       <w:pPr>
-        <w:pStyle w:val="ResimYazs"/>
+        <w:pStyle w:val="Caption"/>
         <w:jc w:val="center"/>
         <w:rPr>
           <w:bCs/>
@@ -12440,25 +12102,7 @@
           <w:szCs w:val="18"/>
           <w:lang w:val="tr-TR"/>
         </w:rPr>
-        <w:t xml:space="preserve">Şekil </w:t>
-      </w:r>
-      <w:proofErr w:type="gramStart"/>
-      <w:r>
-        <w:rPr>
-          <w:sz w:val="22"/>
-          <w:szCs w:val="18"/>
-          <w:lang w:val="tr-TR"/>
-        </w:rPr>
-        <w:t>2.c.2 -</w:t>
-      </w:r>
-      <w:proofErr w:type="gramEnd"/>
-      <w:r>
-        <w:rPr>
-          <w:sz w:val="22"/>
-          <w:szCs w:val="18"/>
-          <w:lang w:val="tr-TR"/>
-        </w:rPr>
-        <w:t xml:space="preserve"> </w:t>
+        <w:t xml:space="preserve">Şekil 2.c.2 - </w:t>
       </w:r>
       <w:r>
         <w:rPr>
@@ -12519,25 +12163,7 @@
           <w:sz w:val="24"/>
           <w:lang w:val="tr-TR"/>
         </w:rPr>
-        <w:t xml:space="preserve">Hatanın </w:t>
-      </w:r>
-      <w:r>
-        <w:rPr>
-          <w:rFonts w:ascii="Times New Roman" w:hAnsi="Times New Roman" w:cs="Times New Roman"/>
-          <w:bCs/>
-          <w:sz w:val="24"/>
-          <w:lang w:val="tr-TR"/>
-        </w:rPr>
-        <w:t>mutlak değeri başarım</w:t>
-      </w:r>
-      <w:r>
-        <w:rPr>
-          <w:rFonts w:ascii="Times New Roman" w:hAnsi="Times New Roman" w:cs="Times New Roman"/>
-          <w:bCs/>
-          <w:sz w:val="24"/>
-          <w:lang w:val="tr-TR"/>
-        </w:rPr>
-        <w:t xml:space="preserve"> ölçütüne göre hazırlanan uyarlama kuralının farklı genliklerdeki sonuçları için aşağıda şekiller göz önünde bulundurulabilir. </w:t>
+        <w:t xml:space="preserve">Hatanın mutlak değeri başarım ölçütüne göre hazırlanan uyarlama kuralının farklı genliklerdeki sonuçları için aşağıda şekiller göz önünde bulundurulabilir. </w:t>
       </w:r>
     </w:p>
     <w:p>
@@ -12571,7 +12197,7 @@
                     </pic:cNvPicPr>
                   </pic:nvPicPr>
                   <pic:blipFill rotWithShape="1">
-                    <a:blip r:embed="rId21" cstate="print">
+                    <a:blip r:embed="rId22" cstate="print">
                       <a:extLst>
                         <a:ext uri="{28A0092B-C50C-407E-A947-70E740481C1C}">
                           <a14:useLocalDpi xmlns:a14="http://schemas.microsoft.com/office/drawing/2010/main" val="0"/>
@@ -12608,7 +12234,7 @@
     </w:p>
     <w:p>
       <w:pPr>
-        <w:pStyle w:val="ResimYazs"/>
+        <w:pStyle w:val="Caption"/>
         <w:jc w:val="center"/>
         <w:rPr>
           <w:bCs/>
@@ -12623,41 +12249,7 @@
           <w:szCs w:val="18"/>
           <w:lang w:val="tr-TR"/>
         </w:rPr>
-        <w:t xml:space="preserve">Şekil </w:t>
-      </w:r>
-      <w:proofErr w:type="gramStart"/>
-      <w:r>
-        <w:rPr>
-          <w:sz w:val="22"/>
-          <w:szCs w:val="18"/>
-          <w:lang w:val="tr-TR"/>
-        </w:rPr>
-        <w:t>2.c.</w:t>
-      </w:r>
-      <w:r>
-        <w:rPr>
-          <w:sz w:val="22"/>
-          <w:szCs w:val="18"/>
-          <w:lang w:val="tr-TR"/>
-        </w:rPr>
-        <w:t>3</w:t>
-      </w:r>
-      <w:r>
-        <w:rPr>
-          <w:sz w:val="22"/>
-          <w:szCs w:val="18"/>
-          <w:lang w:val="tr-TR"/>
-        </w:rPr>
-        <w:t xml:space="preserve"> -</w:t>
-      </w:r>
-      <w:proofErr w:type="gramEnd"/>
-      <w:r>
-        <w:rPr>
-          <w:sz w:val="22"/>
-          <w:szCs w:val="18"/>
-          <w:lang w:val="tr-TR"/>
-        </w:rPr>
-        <w:t xml:space="preserve"> </w:t>
+        <w:t xml:space="preserve">Şekil 2.c.3 - </w:t>
       </w:r>
       <w:r>
         <w:rPr>
@@ -12667,27 +12259,7 @@
           <w:szCs w:val="18"/>
           <w:lang w:val="tr-TR"/>
         </w:rPr>
-        <w:t xml:space="preserve">Hatanın </w:t>
-      </w:r>
-      <w:r>
-        <w:rPr>
-          <w:b w:val="0"/>
-          <w:bCs/>
-          <w:sz w:val="22"/>
-          <w:szCs w:val="18"/>
-          <w:lang w:val="tr-TR"/>
-        </w:rPr>
-        <w:t>Mutlak Değeri</w:t>
-      </w:r>
-      <w:r>
-        <w:rPr>
-          <w:b w:val="0"/>
-          <w:bCs/>
-          <w:sz w:val="22"/>
-          <w:szCs w:val="18"/>
-          <w:lang w:val="tr-TR"/>
-        </w:rPr>
-        <w:t xml:space="preserve"> Başarım Ölçütüne Göre Oluşturulan Sistemin Farklı Genliklerdeki Kontrol Parametre Değişimleri</w:t>
+        <w:t>Hatanın Mutlak Değeri Başarım Ölçütüne Göre Oluşturulan Sistemin Farklı Genliklerdeki Kontrol Parametre Değişimleri</w:t>
       </w:r>
     </w:p>
     <w:p>
@@ -12731,7 +12303,7 @@
                     </pic:cNvPicPr>
                   </pic:nvPicPr>
                   <pic:blipFill rotWithShape="1">
-                    <a:blip r:embed="rId22" cstate="print">
+                    <a:blip r:embed="rId23" cstate="print">
                       <a:extLst>
                         <a:ext uri="{28A0092B-C50C-407E-A947-70E740481C1C}">
                           <a14:useLocalDpi xmlns:a14="http://schemas.microsoft.com/office/drawing/2010/main" val="0"/>
@@ -12768,7 +12340,7 @@
     </w:p>
     <w:p>
       <w:pPr>
-        <w:pStyle w:val="ResimYazs"/>
+        <w:pStyle w:val="Caption"/>
         <w:jc w:val="center"/>
         <w:rPr>
           <w:bCs/>
@@ -12783,41 +12355,7 @@
           <w:szCs w:val="18"/>
           <w:lang w:val="tr-TR"/>
         </w:rPr>
-        <w:t xml:space="preserve">Şekil </w:t>
-      </w:r>
-      <w:proofErr w:type="gramStart"/>
-      <w:r>
-        <w:rPr>
-          <w:sz w:val="22"/>
-          <w:szCs w:val="18"/>
-          <w:lang w:val="tr-TR"/>
-        </w:rPr>
-        <w:t>2.c.</w:t>
-      </w:r>
-      <w:r>
-        <w:rPr>
-          <w:sz w:val="22"/>
-          <w:szCs w:val="18"/>
-          <w:lang w:val="tr-TR"/>
-        </w:rPr>
-        <w:t>4</w:t>
-      </w:r>
-      <w:r>
-        <w:rPr>
-          <w:sz w:val="22"/>
-          <w:szCs w:val="18"/>
-          <w:lang w:val="tr-TR"/>
-        </w:rPr>
-        <w:t xml:space="preserve"> -</w:t>
-      </w:r>
-      <w:proofErr w:type="gramEnd"/>
-      <w:r>
-        <w:rPr>
-          <w:sz w:val="22"/>
-          <w:szCs w:val="18"/>
-          <w:lang w:val="tr-TR"/>
-        </w:rPr>
-        <w:t xml:space="preserve"> </w:t>
+        <w:t xml:space="preserve">Şekil 2.c.4 - </w:t>
       </w:r>
       <w:r>
         <w:rPr>
@@ -12827,27 +12365,7 @@
           <w:szCs w:val="18"/>
           <w:lang w:val="tr-TR"/>
         </w:rPr>
-        <w:t xml:space="preserve">Hatanın </w:t>
-      </w:r>
-      <w:r>
-        <w:rPr>
-          <w:b w:val="0"/>
-          <w:bCs/>
-          <w:sz w:val="22"/>
-          <w:szCs w:val="18"/>
-          <w:lang w:val="tr-TR"/>
-        </w:rPr>
-        <w:t>Mutlak Değeri</w:t>
-      </w:r>
-      <w:r>
-        <w:rPr>
-          <w:b w:val="0"/>
-          <w:bCs/>
-          <w:sz w:val="22"/>
-          <w:szCs w:val="18"/>
-          <w:lang w:val="tr-TR"/>
-        </w:rPr>
-        <w:t xml:space="preserve"> Başarım Ölçütüne Göre Oluşturulan Sistemin Farklı Genliklerdeki Sistem Yanıt Değişimleri</w:t>
+        <w:t>Hatanın Mutlak Değeri Başarım Ölçütüne Göre Oluşturulan Sistemin Farklı Genliklerdeki Sistem Yanıt Değişimleri</w:t>
       </w:r>
     </w:p>
     <w:p>
@@ -12878,7 +12396,7 @@
         </w:rPr>
         <w:lastRenderedPageBreak/>
         <w:tab/>
-        <w:t>Şekil 2.c.</w:t>
+        <w:t xml:space="preserve">Şekil 2.c.3 ve Şekil 2.c.4’teki </w:t>
       </w:r>
       <w:r>
         <w:rPr>
@@ -12887,7 +12405,7 @@
           <w:sz w:val="24"/>
           <w:lang w:val="tr-TR"/>
         </w:rPr>
-        <w:t>3</w:t>
+        <w:t>sonuçlarda</w:t>
       </w:r>
       <w:r>
         <w:rPr>
@@ -12896,52 +12414,7 @@
           <w:sz w:val="24"/>
           <w:lang w:val="tr-TR"/>
         </w:rPr>
-        <w:t xml:space="preserve"> ve Şekil 2.c.</w:t>
-      </w:r>
-      <w:r>
-        <w:rPr>
-          <w:rFonts w:ascii="Times New Roman" w:hAnsi="Times New Roman" w:cs="Times New Roman"/>
-          <w:bCs/>
-          <w:sz w:val="24"/>
-          <w:lang w:val="tr-TR"/>
-        </w:rPr>
-        <w:t xml:space="preserve">4’teki </w:t>
-      </w:r>
-      <w:r>
-        <w:rPr>
-          <w:rFonts w:ascii="Times New Roman" w:hAnsi="Times New Roman" w:cs="Times New Roman"/>
-          <w:bCs/>
-          <w:sz w:val="24"/>
-          <w:lang w:val="tr-TR"/>
-        </w:rPr>
-        <w:t>sonuçlarda</w:t>
-      </w:r>
-      <w:r>
-        <w:rPr>
-          <w:rFonts w:ascii="Times New Roman" w:hAnsi="Times New Roman" w:cs="Times New Roman"/>
-          <w:bCs/>
-          <w:sz w:val="24"/>
-          <w:lang w:val="tr-TR"/>
-        </w:rPr>
-        <w:t xml:space="preserve">, </w:t>
-      </w:r>
-      <w:r>
-        <w:rPr>
-          <w:rFonts w:ascii="Times New Roman" w:hAnsi="Times New Roman" w:cs="Times New Roman"/>
-          <w:bCs/>
-          <w:sz w:val="24"/>
-          <w:lang w:val="tr-TR"/>
-        </w:rPr>
-        <w:t>giriş sinyalinin genliği arttıkça sistemin kararsız hale geldiği gözlemlenmektedir.</w:t>
-      </w:r>
-      <w:r>
-        <w:rPr>
-          <w:rFonts w:ascii="Times New Roman" w:hAnsi="Times New Roman" w:cs="Times New Roman"/>
-          <w:bCs/>
-          <w:sz w:val="24"/>
-          <w:lang w:val="tr-TR"/>
-        </w:rPr>
-        <w:t xml:space="preserve"> </w:t>
+        <w:t xml:space="preserve">, giriş sinyalinin genliği arttıkça sistemin kararsız hale geldiği gözlemlenmektedir. </w:t>
       </w:r>
     </w:p>
     <w:p>
@@ -12973,7 +12446,6 @@
           <w:lang w:val="tr-TR"/>
         </w:rPr>
       </w:pPr>
-      <w:proofErr w:type="spellStart"/>
       <w:r>
         <w:rPr>
           <w:rFonts w:ascii="Times New Roman" w:eastAsiaTheme="minorEastAsia" w:hAnsi="Times New Roman" w:cs="Times New Roman"/>
@@ -12981,17 +12453,7 @@
           <w:szCs w:val="24"/>
           <w:lang w:val="tr-TR"/>
         </w:rPr>
-        <w:t>Normalize</w:t>
-      </w:r>
-      <w:proofErr w:type="spellEnd"/>
-      <w:r>
-        <w:rPr>
-          <w:rFonts w:ascii="Times New Roman" w:eastAsiaTheme="minorEastAsia" w:hAnsi="Times New Roman" w:cs="Times New Roman"/>
-          <w:sz w:val="24"/>
-          <w:szCs w:val="24"/>
-          <w:lang w:val="tr-TR"/>
-        </w:rPr>
-        <w:t xml:space="preserve"> etme işlemi için gereken </w:t>
+        <w:t xml:space="preserve">Normalize etme işlemi için gereken </w:t>
       </w:r>
       <m:oMath>
         <m:r>
@@ -13016,7 +12478,7 @@
     </w:p>
     <w:tbl>
       <w:tblPr>
-        <w:tblStyle w:val="TabloKlavuzu"/>
+        <w:tblStyle w:val="TableGrid"/>
         <w:tblW w:w="0" w:type="auto"/>
         <w:tblBorders>
           <w:top w:val="none" w:sz="0" w:space="0" w:color="auto"/>
@@ -13894,27 +13356,7 @@
           <w:szCs w:val="24"/>
           <w:lang w:val="tr-TR"/>
         </w:rPr>
-        <w:t xml:space="preserve"> </w:t>
-      </w:r>
-      <w:proofErr w:type="gramStart"/>
-      <w:r>
-        <w:rPr>
-          <w:rFonts w:ascii="Times New Roman" w:eastAsiaTheme="minorEastAsia" w:hAnsi="Times New Roman" w:cs="Times New Roman"/>
-          <w:sz w:val="24"/>
-          <w:szCs w:val="24"/>
-          <w:lang w:val="tr-TR"/>
-        </w:rPr>
-        <w:t>parametresinin</w:t>
-      </w:r>
-      <w:proofErr w:type="gramEnd"/>
-      <w:r>
-        <w:rPr>
-          <w:rFonts w:ascii="Times New Roman" w:eastAsiaTheme="minorEastAsia" w:hAnsi="Times New Roman" w:cs="Times New Roman"/>
-          <w:sz w:val="24"/>
-          <w:szCs w:val="24"/>
-          <w:lang w:val="tr-TR"/>
-        </w:rPr>
-        <w:t xml:space="preserve"> denkleminin bulunması ile birlikte, denklem 2.d.4’te verilen normalize edilmiş MIT kuralında yerine konulmuş hali 2.d.5’te verilmiştir. </w:t>
+        <w:t xml:space="preserve"> parametresinin denkleminin bulunması ile birlikte, denklem 2.d.4’te verilen normalize edilmiş MIT kuralında yerine konulmuş hali 2.d.5’te verilmiştir. </w:t>
       </w:r>
       <m:oMath>
         <m:r>
@@ -13934,72 +13376,12 @@
           <w:szCs w:val="24"/>
           <w:lang w:val="tr-TR"/>
         </w:rPr>
-        <w:t xml:space="preserve"> </w:t>
-      </w:r>
-      <w:proofErr w:type="gramStart"/>
-      <w:r>
-        <w:rPr>
-          <w:rFonts w:ascii="Times New Roman" w:eastAsiaTheme="minorEastAsia" w:hAnsi="Times New Roman" w:cs="Times New Roman"/>
-          <w:sz w:val="24"/>
-          <w:szCs w:val="24"/>
-          <w:lang w:val="tr-TR"/>
-        </w:rPr>
-        <w:t>değeri</w:t>
-      </w:r>
-      <w:proofErr w:type="gramEnd"/>
-      <w:r>
-        <w:rPr>
-          <w:rFonts w:ascii="Times New Roman" w:eastAsiaTheme="minorEastAsia" w:hAnsi="Times New Roman" w:cs="Times New Roman"/>
-          <w:sz w:val="24"/>
-          <w:szCs w:val="24"/>
-          <w:lang w:val="tr-TR"/>
-        </w:rPr>
-        <w:t xml:space="preserve"> systemin paydasının 9’a gitmesini engelleyen ufak bir sayıd</w:t>
-      </w:r>
-      <w:proofErr w:type="spellStart"/>
-      <w:r>
-        <w:rPr>
-          <w:rFonts w:ascii="Times New Roman" w:eastAsiaTheme="minorEastAsia" w:hAnsi="Times New Roman" w:cs="Times New Roman"/>
-          <w:sz w:val="24"/>
-          <w:szCs w:val="24"/>
-          <w:lang w:val="tr-TR"/>
-        </w:rPr>
-        <w:t>ır</w:t>
-      </w:r>
-      <w:proofErr w:type="spellEnd"/>
-      <w:r>
-        <w:rPr>
-          <w:rFonts w:ascii="Times New Roman" w:eastAsiaTheme="minorEastAsia" w:hAnsi="Times New Roman" w:cs="Times New Roman"/>
-          <w:sz w:val="24"/>
-          <w:szCs w:val="24"/>
-          <w:lang w:val="tr-TR"/>
-        </w:rPr>
-        <w:t xml:space="preserve">. Bu soru için </w:t>
-      </w:r>
-      <w:proofErr w:type="gramStart"/>
-      <w:r>
-        <w:rPr>
-          <w:rFonts w:ascii="Times New Roman" w:eastAsiaTheme="minorEastAsia" w:hAnsi="Times New Roman" w:cs="Times New Roman"/>
-          <w:sz w:val="24"/>
-          <w:szCs w:val="24"/>
-          <w:lang w:val="tr-TR"/>
-        </w:rPr>
-        <w:t>0.1</w:t>
-      </w:r>
-      <w:proofErr w:type="gramEnd"/>
-      <w:r>
-        <w:rPr>
-          <w:rFonts w:ascii="Times New Roman" w:eastAsiaTheme="minorEastAsia" w:hAnsi="Times New Roman" w:cs="Times New Roman"/>
-          <w:sz w:val="24"/>
-          <w:szCs w:val="24"/>
-          <w:lang w:val="tr-TR"/>
-        </w:rPr>
-        <w:t xml:space="preserve"> olarak seçilmiştir. </w:t>
+        <w:t xml:space="preserve"> değeri systemin paydasının 9’a gitmesini engelleyen ufak bir sayıdır. Bu soru için 0.1 olarak seçilmiştir. </w:t>
       </w:r>
     </w:p>
     <w:tbl>
       <w:tblPr>
-        <w:tblStyle w:val="TabloKlavuzu"/>
+        <w:tblStyle w:val="TableGrid"/>
         <w:tblW w:w="0" w:type="auto"/>
         <w:tblBorders>
           <w:top w:val="none" w:sz="0" w:space="0" w:color="auto"/>
@@ -14813,27 +14195,7 @@
           <w:szCs w:val="24"/>
           <w:lang w:val="tr-TR"/>
         </w:rPr>
-        <w:t xml:space="preserve">, denklemde yerine konulduğunda sistem </w:t>
-      </w:r>
-      <w:proofErr w:type="spellStart"/>
-      <w:r>
-        <w:rPr>
-          <w:rFonts w:ascii="Times New Roman" w:hAnsi="Times New Roman" w:cs="Times New Roman"/>
-          <w:sz w:val="24"/>
-          <w:szCs w:val="24"/>
-          <w:lang w:val="tr-TR"/>
-        </w:rPr>
-        <w:t>simüle</w:t>
-      </w:r>
-      <w:proofErr w:type="spellEnd"/>
-      <w:r>
-        <w:rPr>
-          <w:rFonts w:ascii="Times New Roman" w:hAnsi="Times New Roman" w:cs="Times New Roman"/>
-          <w:sz w:val="24"/>
-          <w:szCs w:val="24"/>
-          <w:lang w:val="tr-TR"/>
-        </w:rPr>
-        <w:t xml:space="preserve"> edilebilir bir hale getirilmiş olur. </w:t>
+        <w:t xml:space="preserve">, denklemde yerine konulduğunda sistem simüle edilebilir bir hale getirilmiş olur. </w:t>
       </w:r>
     </w:p>
     <w:p>
@@ -14869,7 +14231,7 @@
                     </pic:cNvPicPr>
                   </pic:nvPicPr>
                   <pic:blipFill>
-                    <a:blip r:embed="rId23" cstate="print">
+                    <a:blip r:embed="rId24" cstate="print">
                       <a:extLst>
                         <a:ext uri="{28A0092B-C50C-407E-A947-70E740481C1C}">
                           <a14:useLocalDpi xmlns:a14="http://schemas.microsoft.com/office/drawing/2010/main" val="0"/>
@@ -14903,7 +14265,7 @@
     </w:p>
     <w:p>
       <w:pPr>
-        <w:pStyle w:val="ResimYazs"/>
+        <w:pStyle w:val="Caption"/>
         <w:jc w:val="center"/>
         <w:rPr>
           <w:sz w:val="22"/>
@@ -14917,27 +14279,8 @@
           <w:szCs w:val="18"/>
           <w:lang w:val="tr-TR"/>
         </w:rPr>
-        <w:t xml:space="preserve">Şekil </w:t>
-      </w:r>
-      <w:proofErr w:type="gramStart"/>
-      <w:r>
-        <w:rPr>
-          <w:sz w:val="22"/>
-          <w:szCs w:val="18"/>
-          <w:lang w:val="tr-TR"/>
-        </w:rPr>
-        <w:t>2.d.1 -</w:t>
-      </w:r>
-      <w:proofErr w:type="gramEnd"/>
-      <w:r>
-        <w:rPr>
-          <w:sz w:val="22"/>
-          <w:szCs w:val="18"/>
-          <w:lang w:val="tr-TR"/>
-        </w:rPr>
-        <w:t xml:space="preserve"> </w:t>
-      </w:r>
-      <w:proofErr w:type="spellStart"/>
+        <w:t xml:space="preserve">Şekil 2.d.1 - </w:t>
+      </w:r>
       <w:r>
         <w:rPr>
           <w:b w:val="0"/>
@@ -14946,18 +14289,7 @@
           <w:szCs w:val="18"/>
           <w:lang w:val="tr-TR"/>
         </w:rPr>
-        <w:t>Normalize</w:t>
-      </w:r>
-      <w:proofErr w:type="spellEnd"/>
-      <w:r>
-        <w:rPr>
-          <w:b w:val="0"/>
-          <w:bCs/>
-          <w:sz w:val="22"/>
-          <w:szCs w:val="18"/>
-          <w:lang w:val="tr-TR"/>
-        </w:rPr>
-        <w:t xml:space="preserve"> Edilmiş Sistem Modeli</w:t>
+        <w:t>Normalize Edilmiş Sistem Modeli</w:t>
       </w:r>
     </w:p>
     <w:p>
@@ -14988,9 +14320,8 @@
           <w:szCs w:val="24"/>
           <w:lang w:val="tr-TR"/>
         </w:rPr>
-        <w:t xml:space="preserve">Sistemin </w:t>
-      </w:r>
-      <w:proofErr w:type="spellStart"/>
+        <w:t xml:space="preserve">Sistemin normalize edilmiş halinin modeldeki gösterimi Şekil 2.d.1’de verilmiştir. </w:t>
+      </w:r>
       <w:r>
         <w:rPr>
           <w:rFonts w:ascii="Times New Roman" w:hAnsi="Times New Roman" w:cs="Times New Roman"/>
@@ -14998,44 +14329,7 @@
           <w:szCs w:val="24"/>
           <w:lang w:val="tr-TR"/>
         </w:rPr>
-        <w:t>normalize</w:t>
-      </w:r>
-      <w:proofErr w:type="spellEnd"/>
-      <w:r>
-        <w:rPr>
-          <w:rFonts w:ascii="Times New Roman" w:hAnsi="Times New Roman" w:cs="Times New Roman"/>
-          <w:sz w:val="24"/>
-          <w:szCs w:val="24"/>
-          <w:lang w:val="tr-TR"/>
-        </w:rPr>
-        <w:t xml:space="preserve"> edilmiş halinin modeldeki gösterimi Şekil 2.d.1’de verilmiştir. </w:t>
-      </w:r>
-      <w:r>
-        <w:rPr>
-          <w:rFonts w:ascii="Times New Roman" w:hAnsi="Times New Roman" w:cs="Times New Roman"/>
-          <w:sz w:val="24"/>
-          <w:szCs w:val="24"/>
-          <w:lang w:val="tr-TR"/>
-        </w:rPr>
-        <w:t xml:space="preserve">Sistemin farklı genliklerdeki </w:t>
-      </w:r>
-      <w:r>
-        <w:rPr>
-          <w:rFonts w:ascii="Times New Roman" w:hAnsi="Times New Roman" w:cs="Times New Roman"/>
-          <w:sz w:val="24"/>
-          <w:szCs w:val="24"/>
-          <w:lang w:val="tr-TR"/>
-        </w:rPr>
-        <w:t>tepkisi</w:t>
-      </w:r>
-      <w:r>
-        <w:rPr>
-          <w:rFonts w:ascii="Times New Roman" w:hAnsi="Times New Roman" w:cs="Times New Roman"/>
-          <w:sz w:val="24"/>
-          <w:szCs w:val="24"/>
-          <w:lang w:val="tr-TR"/>
-        </w:rPr>
-        <w:t>nin referans modele oranla değişimi Şekil 2.d.2’de gösterilmiştir.</w:t>
+        <w:t>Sistemin farklı genliklerdeki tepkisinin referans modele oranla değişimi Şekil 2.d.2’de gösterilmiştir.</w:t>
       </w:r>
     </w:p>
     <w:p>
@@ -15071,7 +14365,7 @@
                     </pic:cNvPicPr>
                   </pic:nvPicPr>
                   <pic:blipFill rotWithShape="1">
-                    <a:blip r:embed="rId24" cstate="print">
+                    <a:blip r:embed="rId25" cstate="print">
                       <a:extLst>
                         <a:ext uri="{28A0092B-C50C-407E-A947-70E740481C1C}">
                           <a14:useLocalDpi xmlns:a14="http://schemas.microsoft.com/office/drawing/2010/main" val="0"/>
@@ -15129,7 +14423,7 @@
                     </pic:cNvPicPr>
                   </pic:nvPicPr>
                   <pic:blipFill rotWithShape="1">
-                    <a:blip r:embed="rId25" cstate="print">
+                    <a:blip r:embed="rId26" cstate="print">
                       <a:extLst>
                         <a:ext uri="{28A0092B-C50C-407E-A947-70E740481C1C}">
                           <a14:useLocalDpi xmlns:a14="http://schemas.microsoft.com/office/drawing/2010/main" val="0"/>
@@ -15166,7 +14460,7 @@
     </w:p>
     <w:p>
       <w:pPr>
-        <w:pStyle w:val="ResimYazs"/>
+        <w:pStyle w:val="Caption"/>
         <w:jc w:val="center"/>
         <w:rPr>
           <w:b w:val="0"/>
@@ -15216,46 +14510,14 @@
           <w:rFonts w:ascii="Times New Roman" w:hAnsi="Times New Roman" w:cs="Times New Roman"/>
           <w:lang w:val="tr-TR"/>
         </w:rPr>
-        <w:t xml:space="preserve">Şekil 2.d.2’de de gözlendiği üzere, </w:t>
-      </w:r>
-      <w:proofErr w:type="spellStart"/>
-      <w:r>
-        <w:rPr>
-          <w:rFonts w:ascii="Times New Roman" w:hAnsi="Times New Roman" w:cs="Times New Roman"/>
-          <w:lang w:val="tr-TR"/>
-        </w:rPr>
-        <w:t>normalize</w:t>
-      </w:r>
-      <w:proofErr w:type="spellEnd"/>
-      <w:r>
-        <w:rPr>
-          <w:rFonts w:ascii="Times New Roman" w:hAnsi="Times New Roman" w:cs="Times New Roman"/>
-          <w:lang w:val="tr-TR"/>
-        </w:rPr>
-        <w:t xml:space="preserve"> edilmiş sistem, önceki şıklarda elde edilen sonuçların aksine, farklı referans genliklerinde </w:t>
-      </w:r>
-      <w:r>
-        <w:rPr>
-          <w:rFonts w:ascii="Times New Roman" w:hAnsi="Times New Roman" w:cs="Times New Roman"/>
-          <w:lang w:val="tr-TR"/>
-        </w:rPr>
-        <w:t xml:space="preserve">istenen sistem ile oldukça benzer yanıtlar verdiği gözlemlenmektedir. </w:t>
-      </w:r>
-      <w:proofErr w:type="spellStart"/>
-      <w:r>
-        <w:rPr>
-          <w:rFonts w:ascii="Times New Roman" w:hAnsi="Times New Roman" w:cs="Times New Roman"/>
-          <w:lang w:val="tr-TR"/>
-        </w:rPr>
-        <w:t>Normalize</w:t>
-      </w:r>
-      <w:proofErr w:type="spellEnd"/>
-      <w:r>
-        <w:rPr>
-          <w:rFonts w:ascii="Times New Roman" w:hAnsi="Times New Roman" w:cs="Times New Roman"/>
-          <w:lang w:val="tr-TR"/>
-        </w:rPr>
-        <w:t xml:space="preserve"> edilmiş sistem, istendiği üzere, giriş sinyalinin genliğinden bağımsız olarak yanıt vermiştir. </w:t>
+        <w:t xml:space="preserve">Şekil 2.d.2’de de gözlendiği üzere, normalize edilmiş sistem, önceki şıklarda elde edilen sonuçların aksine, farklı referans genliklerinde </w:t>
+      </w:r>
+      <w:r>
+        <w:rPr>
+          <w:rFonts w:ascii="Times New Roman" w:hAnsi="Times New Roman" w:cs="Times New Roman"/>
+          <w:lang w:val="tr-TR"/>
+        </w:rPr>
+        <w:t xml:space="preserve">istenen sistem ile oldukça benzer yanıtlar verdiği gözlemlenmektedir. Normalize edilmiş sistem, istendiği üzere, giriş sinyalinin genliğinden bağımsız olarak yanıt vermiştir. </w:t>
       </w:r>
     </w:p>
     <w:p>
@@ -15291,7 +14553,7 @@
                     </pic:cNvPicPr>
                   </pic:nvPicPr>
                   <pic:blipFill rotWithShape="1">
-                    <a:blip r:embed="rId26" cstate="print">
+                    <a:blip r:embed="rId27" cstate="print">
                       <a:extLst>
                         <a:ext uri="{28A0092B-C50C-407E-A947-70E740481C1C}">
                           <a14:useLocalDpi xmlns:a14="http://schemas.microsoft.com/office/drawing/2010/main" val="0"/>
@@ -15328,7 +14590,7 @@
     </w:p>
     <w:p>
       <w:pPr>
-        <w:pStyle w:val="ResimYazs"/>
+        <w:pStyle w:val="Caption"/>
         <w:jc w:val="center"/>
         <w:rPr>
           <w:b w:val="0"/>
@@ -15346,7 +14608,6 @@
         </w:rPr>
         <w:t xml:space="preserve">Şekil 2.d.3 – </w:t>
       </w:r>
-      <w:proofErr w:type="spellStart"/>
       <w:r>
         <w:rPr>
           <w:b w:val="0"/>
@@ -15355,18 +14616,7 @@
           <w:szCs w:val="18"/>
           <w:lang w:val="tr-TR"/>
         </w:rPr>
-        <w:t>Normalize</w:t>
-      </w:r>
-      <w:proofErr w:type="spellEnd"/>
-      <w:r>
-        <w:rPr>
-          <w:b w:val="0"/>
-          <w:bCs/>
-          <w:sz w:val="22"/>
-          <w:szCs w:val="18"/>
-          <w:lang w:val="tr-TR"/>
-        </w:rPr>
-        <w:t xml:space="preserve"> Edilmiş Sistemin Farklı Genliklerdeki Kontrol Parametreleri</w:t>
+        <w:t>Normalize Edilmiş Sistemin Farklı Genliklerdeki Kontrol Parametreleri</w:t>
       </w:r>
     </w:p>
     <w:p>
@@ -15407,7 +14657,7 @@
                     </pic:cNvPicPr>
                   </pic:nvPicPr>
                   <pic:blipFill rotWithShape="1">
-                    <a:blip r:embed="rId27" cstate="print">
+                    <a:blip r:embed="rId28" cstate="print">
                       <a:extLst>
                         <a:ext uri="{28A0092B-C50C-407E-A947-70E740481C1C}">
                           <a14:useLocalDpi xmlns:a14="http://schemas.microsoft.com/office/drawing/2010/main" val="0"/>
@@ -15444,7 +14694,7 @@
     </w:p>
     <w:p>
       <w:pPr>
-        <w:pStyle w:val="ResimYazs"/>
+        <w:pStyle w:val="Caption"/>
         <w:jc w:val="center"/>
         <w:rPr>
           <w:b w:val="0"/>
@@ -15470,29 +14720,7 @@
           <w:szCs w:val="18"/>
           <w:lang w:val="tr-TR"/>
         </w:rPr>
-        <w:t xml:space="preserve"> – </w:t>
-      </w:r>
-      <w:proofErr w:type="spellStart"/>
-      <w:r>
-        <w:rPr>
-          <w:b w:val="0"/>
-          <w:bCs/>
-          <w:sz w:val="22"/>
-          <w:szCs w:val="18"/>
-          <w:lang w:val="tr-TR"/>
-        </w:rPr>
-        <w:t>Normalize</w:t>
-      </w:r>
-      <w:proofErr w:type="spellEnd"/>
-      <w:r>
-        <w:rPr>
-          <w:b w:val="0"/>
-          <w:bCs/>
-          <w:sz w:val="22"/>
-          <w:szCs w:val="18"/>
-          <w:lang w:val="tr-TR"/>
-        </w:rPr>
-        <w:t xml:space="preserve"> Edilmiş Sistemin Farklı Genliklerdeki Yanıtları</w:t>
+        <w:t xml:space="preserve"> – Normalize Edilmiş Sistemin Farklı Genliklerdeki Yanıtları</w:t>
       </w:r>
     </w:p>
     <w:p>
@@ -15522,26 +14750,7 @@
           <w:lang w:val="tr-TR"/>
         </w:rPr>
         <w:tab/>
-      </w:r>
-      <w:proofErr w:type="spellStart"/>
-      <w:r>
-        <w:rPr>
-          <w:rFonts w:ascii="Times New Roman" w:hAnsi="Times New Roman" w:cs="Times New Roman"/>
-          <w:sz w:val="24"/>
-          <w:szCs w:val="24"/>
-          <w:lang w:val="tr-TR"/>
-        </w:rPr>
-        <w:t>Normalize</w:t>
-      </w:r>
-      <w:proofErr w:type="spellEnd"/>
-      <w:r>
-        <w:rPr>
-          <w:rFonts w:ascii="Times New Roman" w:hAnsi="Times New Roman" w:cs="Times New Roman"/>
-          <w:sz w:val="24"/>
-          <w:szCs w:val="24"/>
-          <w:lang w:val="tr-TR"/>
-        </w:rPr>
-        <w:t xml:space="preserve"> edilmiş sistemin farklı genliklerdeki kontrol parametrelerinin değişimi ve yanıtları Şekil 2.d.3 ve 2.d.4’te verilmiştir. Sistemin genliğinin olağanüstü artışına rağmen, kontrol parametresi istenen seviyeye gelmekte ve referans modele uygun yanıtlar vermektedir. Sistemin kararlılığı korunmaktadır. </w:t>
+        <w:t xml:space="preserve">Normalize edilmiş sistemin farklı genliklerdeki kontrol parametrelerinin değişimi ve yanıtları Şekil 2.d.3 ve 2.d.4’te verilmiştir. Sistemin genliğinin olağanüstü artışına rağmen, kontrol parametresi istenen seviyeye gelmekte ve referans modele uygun yanıtlar vermektedir. Sistemin kararlılığı korunmaktadır. </w:t>
       </w:r>
     </w:p>
     <w:p>
@@ -15749,7 +14958,7 @@
                     </pic:cNvPicPr>
                   </pic:nvPicPr>
                   <pic:blipFill>
-                    <a:blip r:embed="rId28">
+                    <a:blip r:embed="rId29">
                       <a:extLst>
                         <a:ext uri="{28A0092B-C50C-407E-A947-70E740481C1C}">
                           <a14:useLocalDpi xmlns:a14="http://schemas.microsoft.com/office/drawing/2010/main" val="0"/>
@@ -15783,7 +14992,7 @@
     </w:p>
     <w:p>
       <w:pPr>
-        <w:pStyle w:val="ResimYazs"/>
+        <w:pStyle w:val="Caption"/>
         <w:jc w:val="center"/>
         <w:rPr>
           <w:b w:val="0"/>
@@ -16006,19 +15215,18 @@
           <w:szCs w:val="24"/>
           <w:lang w:val="tr-TR"/>
         </w:rPr>
-        <w:t xml:space="preserve">B. </w:t>
-      </w:r>
-      <w:proofErr w:type="spellStart"/>
-      <w:r>
+        <w:t>B. Pasik-Duncan, "Adaptive Control [Second edition, by Karl J. Astrom and Bjorn Wittenmark, Addison Wesley (1995)]," in IEEE Control Systems Magazine, vol. 16, no. 2, pp. 87-, April 1996, doi: 10.1109/MCS.1996.487415.</w:t>
+      </w:r>
+    </w:p>
+    <w:p>
+      <w:pPr>
         <w:rPr>
           <w:rFonts w:ascii="Times New Roman" w:hAnsi="Times New Roman" w:cs="Times New Roman"/>
           <w:sz w:val="24"/>
           <w:szCs w:val="24"/>
           <w:lang w:val="tr-TR"/>
         </w:rPr>
-        <w:t>Pasik-Duncan</w:t>
-      </w:r>
-      <w:proofErr w:type="spellEnd"/>
+      </w:pPr>
       <w:r>
         <w:rPr>
           <w:rFonts w:ascii="Times New Roman" w:hAnsi="Times New Roman" w:cs="Times New Roman"/>
@@ -16026,265 +15234,6 @@
           <w:szCs w:val="24"/>
           <w:lang w:val="tr-TR"/>
         </w:rPr>
-        <w:t xml:space="preserve">, "Adaptive Control [Second </w:t>
-      </w:r>
-      <w:proofErr w:type="spellStart"/>
-      <w:r>
-        <w:rPr>
-          <w:rFonts w:ascii="Times New Roman" w:hAnsi="Times New Roman" w:cs="Times New Roman"/>
-          <w:sz w:val="24"/>
-          <w:szCs w:val="24"/>
-          <w:lang w:val="tr-TR"/>
-        </w:rPr>
-        <w:t>edition</w:t>
-      </w:r>
-      <w:proofErr w:type="spellEnd"/>
-      <w:r>
-        <w:rPr>
-          <w:rFonts w:ascii="Times New Roman" w:hAnsi="Times New Roman" w:cs="Times New Roman"/>
-          <w:sz w:val="24"/>
-          <w:szCs w:val="24"/>
-          <w:lang w:val="tr-TR"/>
-        </w:rPr>
-        <w:t xml:space="preserve">, </w:t>
-      </w:r>
-      <w:proofErr w:type="spellStart"/>
-      <w:r>
-        <w:rPr>
-          <w:rFonts w:ascii="Times New Roman" w:hAnsi="Times New Roman" w:cs="Times New Roman"/>
-          <w:sz w:val="24"/>
-          <w:szCs w:val="24"/>
-          <w:lang w:val="tr-TR"/>
-        </w:rPr>
-        <w:t>by</w:t>
-      </w:r>
-      <w:proofErr w:type="spellEnd"/>
-      <w:r>
-        <w:rPr>
-          <w:rFonts w:ascii="Times New Roman" w:hAnsi="Times New Roman" w:cs="Times New Roman"/>
-          <w:sz w:val="24"/>
-          <w:szCs w:val="24"/>
-          <w:lang w:val="tr-TR"/>
-        </w:rPr>
-        <w:t xml:space="preserve"> Karl J. </w:t>
-      </w:r>
-      <w:proofErr w:type="spellStart"/>
-      <w:r>
-        <w:rPr>
-          <w:rFonts w:ascii="Times New Roman" w:hAnsi="Times New Roman" w:cs="Times New Roman"/>
-          <w:sz w:val="24"/>
-          <w:szCs w:val="24"/>
-          <w:lang w:val="tr-TR"/>
-        </w:rPr>
-        <w:t>Astrom</w:t>
-      </w:r>
-      <w:proofErr w:type="spellEnd"/>
-      <w:r>
-        <w:rPr>
-          <w:rFonts w:ascii="Times New Roman" w:hAnsi="Times New Roman" w:cs="Times New Roman"/>
-          <w:sz w:val="24"/>
-          <w:szCs w:val="24"/>
-          <w:lang w:val="tr-TR"/>
-        </w:rPr>
-        <w:t xml:space="preserve"> and </w:t>
-      </w:r>
-      <w:proofErr w:type="spellStart"/>
-      <w:r>
-        <w:rPr>
-          <w:rFonts w:ascii="Times New Roman" w:hAnsi="Times New Roman" w:cs="Times New Roman"/>
-          <w:sz w:val="24"/>
-          <w:szCs w:val="24"/>
-          <w:lang w:val="tr-TR"/>
-        </w:rPr>
-        <w:t>Bjorn</w:t>
-      </w:r>
-      <w:proofErr w:type="spellEnd"/>
-      <w:r>
-        <w:rPr>
-          <w:rFonts w:ascii="Times New Roman" w:hAnsi="Times New Roman" w:cs="Times New Roman"/>
-          <w:sz w:val="24"/>
-          <w:szCs w:val="24"/>
-          <w:lang w:val="tr-TR"/>
-        </w:rPr>
-        <w:t xml:space="preserve"> </w:t>
-      </w:r>
-      <w:proofErr w:type="spellStart"/>
-      <w:r>
-        <w:rPr>
-          <w:rFonts w:ascii="Times New Roman" w:hAnsi="Times New Roman" w:cs="Times New Roman"/>
-          <w:sz w:val="24"/>
-          <w:szCs w:val="24"/>
-          <w:lang w:val="tr-TR"/>
-        </w:rPr>
-        <w:t>Wittenmark</w:t>
-      </w:r>
-      <w:proofErr w:type="spellEnd"/>
-      <w:r>
-        <w:rPr>
-          <w:rFonts w:ascii="Times New Roman" w:hAnsi="Times New Roman" w:cs="Times New Roman"/>
-          <w:sz w:val="24"/>
-          <w:szCs w:val="24"/>
-          <w:lang w:val="tr-TR"/>
-        </w:rPr>
-        <w:t xml:space="preserve">, </w:t>
-      </w:r>
-      <w:proofErr w:type="spellStart"/>
-      <w:r>
-        <w:rPr>
-          <w:rFonts w:ascii="Times New Roman" w:hAnsi="Times New Roman" w:cs="Times New Roman"/>
-          <w:sz w:val="24"/>
-          <w:szCs w:val="24"/>
-          <w:lang w:val="tr-TR"/>
-        </w:rPr>
-        <w:t>Addison</w:t>
-      </w:r>
-      <w:proofErr w:type="spellEnd"/>
-      <w:r>
-        <w:rPr>
-          <w:rFonts w:ascii="Times New Roman" w:hAnsi="Times New Roman" w:cs="Times New Roman"/>
-          <w:sz w:val="24"/>
-          <w:szCs w:val="24"/>
-          <w:lang w:val="tr-TR"/>
-        </w:rPr>
-        <w:t xml:space="preserve"> </w:t>
-      </w:r>
-      <w:proofErr w:type="spellStart"/>
-      <w:r>
-        <w:rPr>
-          <w:rFonts w:ascii="Times New Roman" w:hAnsi="Times New Roman" w:cs="Times New Roman"/>
-          <w:sz w:val="24"/>
-          <w:szCs w:val="24"/>
-          <w:lang w:val="tr-TR"/>
-        </w:rPr>
-        <w:t>Wesley</w:t>
-      </w:r>
-      <w:proofErr w:type="spellEnd"/>
-      <w:r>
-        <w:rPr>
-          <w:rFonts w:ascii="Times New Roman" w:hAnsi="Times New Roman" w:cs="Times New Roman"/>
-          <w:sz w:val="24"/>
-          <w:szCs w:val="24"/>
-          <w:lang w:val="tr-TR"/>
-        </w:rPr>
-        <w:t xml:space="preserve"> (1995)]," in IEEE Control </w:t>
-      </w:r>
-      <w:proofErr w:type="spellStart"/>
-      <w:r>
-        <w:rPr>
-          <w:rFonts w:ascii="Times New Roman" w:hAnsi="Times New Roman" w:cs="Times New Roman"/>
-          <w:sz w:val="24"/>
-          <w:szCs w:val="24"/>
-          <w:lang w:val="tr-TR"/>
-        </w:rPr>
-        <w:t>Systems</w:t>
-      </w:r>
-      <w:proofErr w:type="spellEnd"/>
-      <w:r>
-        <w:rPr>
-          <w:rFonts w:ascii="Times New Roman" w:hAnsi="Times New Roman" w:cs="Times New Roman"/>
-          <w:sz w:val="24"/>
-          <w:szCs w:val="24"/>
-          <w:lang w:val="tr-TR"/>
-        </w:rPr>
-        <w:t xml:space="preserve"> Magazine, </w:t>
-      </w:r>
-      <w:proofErr w:type="spellStart"/>
-      <w:r>
-        <w:rPr>
-          <w:rFonts w:ascii="Times New Roman" w:hAnsi="Times New Roman" w:cs="Times New Roman"/>
-          <w:sz w:val="24"/>
-          <w:szCs w:val="24"/>
-          <w:lang w:val="tr-TR"/>
-        </w:rPr>
-        <w:t>vol</w:t>
-      </w:r>
-      <w:proofErr w:type="spellEnd"/>
-      <w:r>
-        <w:rPr>
-          <w:rFonts w:ascii="Times New Roman" w:hAnsi="Times New Roman" w:cs="Times New Roman"/>
-          <w:sz w:val="24"/>
-          <w:szCs w:val="24"/>
-          <w:lang w:val="tr-TR"/>
-        </w:rPr>
-        <w:t xml:space="preserve">. 16, </w:t>
-      </w:r>
-      <w:proofErr w:type="spellStart"/>
-      <w:r>
-        <w:rPr>
-          <w:rFonts w:ascii="Times New Roman" w:hAnsi="Times New Roman" w:cs="Times New Roman"/>
-          <w:sz w:val="24"/>
-          <w:szCs w:val="24"/>
-          <w:lang w:val="tr-TR"/>
-        </w:rPr>
-        <w:t>no</w:t>
-      </w:r>
-      <w:proofErr w:type="spellEnd"/>
-      <w:r>
-        <w:rPr>
-          <w:rFonts w:ascii="Times New Roman" w:hAnsi="Times New Roman" w:cs="Times New Roman"/>
-          <w:sz w:val="24"/>
-          <w:szCs w:val="24"/>
-          <w:lang w:val="tr-TR"/>
-        </w:rPr>
-        <w:t xml:space="preserve">. 2, </w:t>
-      </w:r>
-      <w:proofErr w:type="spellStart"/>
-      <w:r>
-        <w:rPr>
-          <w:rFonts w:ascii="Times New Roman" w:hAnsi="Times New Roman" w:cs="Times New Roman"/>
-          <w:sz w:val="24"/>
-          <w:szCs w:val="24"/>
-          <w:lang w:val="tr-TR"/>
-        </w:rPr>
-        <w:t>pp</w:t>
-      </w:r>
-      <w:proofErr w:type="spellEnd"/>
-      <w:r>
-        <w:rPr>
-          <w:rFonts w:ascii="Times New Roman" w:hAnsi="Times New Roman" w:cs="Times New Roman"/>
-          <w:sz w:val="24"/>
-          <w:szCs w:val="24"/>
-          <w:lang w:val="tr-TR"/>
-        </w:rPr>
-        <w:t xml:space="preserve">. 87-, April 1996, </w:t>
-      </w:r>
-      <w:proofErr w:type="spellStart"/>
-      <w:r>
-        <w:rPr>
-          <w:rFonts w:ascii="Times New Roman" w:hAnsi="Times New Roman" w:cs="Times New Roman"/>
-          <w:sz w:val="24"/>
-          <w:szCs w:val="24"/>
-          <w:lang w:val="tr-TR"/>
-        </w:rPr>
-        <w:t>doi</w:t>
-      </w:r>
-      <w:proofErr w:type="spellEnd"/>
-      <w:r>
-        <w:rPr>
-          <w:rFonts w:ascii="Times New Roman" w:hAnsi="Times New Roman" w:cs="Times New Roman"/>
-          <w:sz w:val="24"/>
-          <w:szCs w:val="24"/>
-          <w:lang w:val="tr-TR"/>
-        </w:rPr>
-        <w:t>: 10.1109/MCS.1996.487415.</w:t>
-      </w:r>
-    </w:p>
-    <w:p>
-      <w:pPr>
-        <w:rPr>
-          <w:rFonts w:ascii="Times New Roman" w:hAnsi="Times New Roman" w:cs="Times New Roman"/>
-          <w:sz w:val="24"/>
-          <w:szCs w:val="24"/>
-          <w:lang w:val="tr-TR"/>
-        </w:rPr>
-      </w:pPr>
-      <w:r>
-        <w:rPr>
-          <w:rFonts w:ascii="Times New Roman" w:hAnsi="Times New Roman" w:cs="Times New Roman"/>
-          <w:sz w:val="24"/>
-          <w:szCs w:val="24"/>
-          <w:lang w:val="tr-TR"/>
-        </w:rPr>
         <w:tab/>
         <w:t>Yalçın, Y. (2025) “</w:t>
       </w:r>
@@ -16292,18 +15241,12 @@
         <w:rPr>
           <w:lang w:val="tr-TR"/>
         </w:rPr>
-        <w:t>Uyarlamalı Kontrol Sistemleri</w:t>
-      </w:r>
-      <w:r>
-        <w:rPr>
-          <w:lang w:val="tr-TR"/>
-        </w:rPr>
-        <w:t xml:space="preserve">” Ders Notları. ITU. </w:t>
-      </w:r>
-    </w:p>
-    <w:p>
-      <w:pPr>
-        <w:pStyle w:val="ResimYazs"/>
+        <w:t xml:space="preserve">Uyarlamalı Kontrol Sistemleri” Ders Notları. ITU. </w:t>
+      </w:r>
+    </w:p>
+    <w:p>
+      <w:pPr>
+        <w:pStyle w:val="Caption"/>
         <w:rPr>
           <w:lang w:val="tr-TR"/>
         </w:rPr>
@@ -16979,11 +15922,11 @@
       <w:spacing w:line="256" w:lineRule="auto"/>
     </w:pPr>
   </w:style>
-  <w:style w:type="paragraph" w:styleId="Balk2">
+  <w:style w:type="paragraph" w:styleId="Heading2">
     <w:name w:val="heading 2"/>
     <w:basedOn w:val="Normal"/>
     <w:next w:val="Normal"/>
-    <w:link w:val="Balk2Char"/>
+    <w:link w:val="Heading2Char"/>
     <w:uiPriority w:val="9"/>
     <w:unhideWhenUsed/>
     <w:qFormat/>
@@ -17001,13 +15944,13 @@
       <w:szCs w:val="26"/>
     </w:rPr>
   </w:style>
-  <w:style w:type="character" w:default="1" w:styleId="VarsaylanParagrafYazTipi">
+  <w:style w:type="character" w:default="1" w:styleId="DefaultParagraphFont">
     <w:name w:val="Default Paragraph Font"/>
     <w:uiPriority w:val="1"/>
     <w:semiHidden/>
     <w:unhideWhenUsed/>
   </w:style>
-  <w:style w:type="table" w:default="1" w:styleId="NormalTablo">
+  <w:style w:type="table" w:default="1" w:styleId="TableNormal">
     <w:name w:val="Normal Table"/>
     <w:uiPriority w:val="99"/>
     <w:semiHidden/>
@@ -17022,13 +15965,13 @@
       </w:tblCellMar>
     </w:tblPr>
   </w:style>
-  <w:style w:type="numbering" w:default="1" w:styleId="ListeYok">
+  <w:style w:type="numbering" w:default="1" w:styleId="NoList">
     <w:name w:val="No List"/>
     <w:uiPriority w:val="99"/>
     <w:semiHidden/>
     <w:unhideWhenUsed/>
   </w:style>
-  <w:style w:type="paragraph" w:styleId="ListeParagraf">
+  <w:style w:type="paragraph" w:styleId="ListParagraph">
     <w:name w:val="List Paragraph"/>
     <w:basedOn w:val="Normal"/>
     <w:uiPriority w:val="34"/>
@@ -17066,7 +16009,7 @@
   </w:style>
   <w:style w:type="character" w:customStyle="1" w:styleId="SubsectionTitleCharChar">
     <w:name w:val="Subsection Title Char Char"/>
-    <w:basedOn w:val="VarsaylanParagrafYazTipi"/>
+    <w:basedOn w:val="DefaultParagraphFont"/>
     <w:link w:val="SubsectionTitle"/>
     <w:rsid w:val="00DA33E7"/>
     <w:rPr>
@@ -17117,7 +16060,7 @@
   </w:style>
   <w:style w:type="character" w:customStyle="1" w:styleId="Style10ptJustifiedChar">
     <w:name w:val="Style 10 pt Justified Char"/>
-    <w:basedOn w:val="VarsaylanParagrafYazTipi"/>
+    <w:basedOn w:val="DefaultParagraphFont"/>
     <w:link w:val="Style10ptJustified"/>
     <w:rsid w:val="003C0414"/>
     <w:rPr>
@@ -17128,7 +16071,7 @@
       <w:lang w:val="en-GB"/>
     </w:rPr>
   </w:style>
-  <w:style w:type="paragraph" w:styleId="ResimYazs">
+  <w:style w:type="paragraph" w:styleId="Caption">
     <w:name w:val="caption"/>
     <w:basedOn w:val="Normal"/>
     <w:next w:val="Normal"/>
@@ -17145,9 +16088,9 @@
       <w:lang w:val="en-GB"/>
     </w:rPr>
   </w:style>
-  <w:style w:type="table" w:styleId="TabloKlavuzu">
+  <w:style w:type="table" w:styleId="TableGrid">
     <w:name w:val="Table Grid"/>
-    <w:basedOn w:val="NormalTablo"/>
+    <w:basedOn w:val="TableNormal"/>
     <w:uiPriority w:val="39"/>
     <w:rsid w:val="00AA32B5"/>
     <w:pPr>
@@ -17164,10 +16107,10 @@
       </w:tblBorders>
     </w:tblPr>
   </w:style>
-  <w:style w:type="character" w:customStyle="1" w:styleId="Balk2Char">
-    <w:name w:val="Başlık 2 Char"/>
-    <w:basedOn w:val="VarsaylanParagrafYazTipi"/>
-    <w:link w:val="Balk2"/>
+  <w:style w:type="character" w:customStyle="1" w:styleId="Heading2Char">
+    <w:name w:val="Heading 2 Char"/>
+    <w:basedOn w:val="DefaultParagraphFont"/>
+    <w:link w:val="Heading2"/>
     <w:uiPriority w:val="9"/>
     <w:rsid w:val="00DE5D7B"/>
     <w:rPr>
@@ -17194,14 +16137,37 @@
       <w:lang w:val="tr-TR" w:eastAsia="tr-TR"/>
     </w:rPr>
   </w:style>
-  <w:style w:type="character" w:styleId="YerTutucuMetni">
+  <w:style w:type="character" w:styleId="PlaceholderText">
     <w:name w:val="Placeholder Text"/>
-    <w:basedOn w:val="VarsaylanParagrafYazTipi"/>
+    <w:basedOn w:val="DefaultParagraphFont"/>
     <w:uiPriority w:val="99"/>
     <w:semiHidden/>
     <w:rsid w:val="002E5D3D"/>
     <w:rPr>
       <w:color w:val="808080"/>
+    </w:rPr>
+  </w:style>
+  <w:style w:type="character" w:styleId="Hyperlink">
+    <w:name w:val="Hyperlink"/>
+    <w:basedOn w:val="DefaultParagraphFont"/>
+    <w:uiPriority w:val="99"/>
+    <w:unhideWhenUsed/>
+    <w:rsid w:val="006C6CBC"/>
+    <w:rPr>
+      <w:color w:val="0563C1" w:themeColor="hyperlink"/>
+      <w:u w:val="single"/>
+    </w:rPr>
+  </w:style>
+  <w:style w:type="character" w:styleId="UnresolvedMention">
+    <w:name w:val="Unresolved Mention"/>
+    <w:basedOn w:val="DefaultParagraphFont"/>
+    <w:uiPriority w:val="99"/>
+    <w:semiHidden/>
+    <w:unhideWhenUsed/>
+    <w:rsid w:val="006C6CBC"/>
+    <w:rPr>
+      <w:color w:val="605E5C"/>
+      <w:shd w:val="clear" w:color="auto" w:fill="E1DFDD"/>
     </w:rPr>
   </w:style>
 </w:styles>

</xml_diff>